<commit_message>
API get requests completed for the test plan
</commit_message>
<xml_diff>
--- a/Documentation/SubmissionDocumentation/TauresiumTestLog.docx
+++ b/Documentation/SubmissionDocumentation/TauresiumTestLog.docx
@@ -7,15 +7,15 @@
         <w:jc w:val="center"/>
         <w:rPr>
           <w:rFonts w:ascii="Times New Roman" w:hAnsi="Times New Roman" w:cs="Times New Roman"/>
-          <w:sz w:val="56"/>
-          <w:szCs w:val="56"/>
+          <w:sz w:val="96"/>
+          <w:szCs w:val="96"/>
         </w:rPr>
       </w:pPr>
       <w:r>
         <w:rPr>
           <w:rFonts w:ascii="Times New Roman" w:hAnsi="Times New Roman" w:cs="Times New Roman"/>
-          <w:sz w:val="56"/>
-          <w:szCs w:val="56"/>
+          <w:sz w:val="96"/>
+          <w:szCs w:val="96"/>
         </w:rPr>
         <w:t>Tauresium Test Plan</w:t>
       </w:r>
@@ -106,7 +106,25 @@
         <w:rPr>
           <w:rFonts w:ascii="Times New Roman" w:hAnsi="Times New Roman" w:cs="Times New Roman"/>
         </w:rPr>
-        <w:t>Using these three types of testing, this document will review each major feature of Tauresium to ensure the submitted release of the project will not contain any major errors. For the purposes of this log, the following assumptions will be made:</w:t>
+        <w:t>Using these three types of testing, this document will review each major feature of Tauresium to ensure the submitted release of the project will not contain any major errors</w:t>
+      </w:r>
+      <w:r>
+        <w:rPr>
+          <w:rFonts w:ascii="Times New Roman" w:hAnsi="Times New Roman" w:cs="Times New Roman"/>
+        </w:rPr>
+        <w:t xml:space="preserve"> – this by extension includes the API, as all functions on the website make use of the API</w:t>
+      </w:r>
+      <w:r>
+        <w:rPr>
+          <w:rFonts w:ascii="Times New Roman" w:hAnsi="Times New Roman" w:cs="Times New Roman"/>
+        </w:rPr>
+        <w:t xml:space="preserve">. </w:t>
+      </w:r>
+      <w:r>
+        <w:rPr>
+          <w:rFonts w:ascii="Times New Roman" w:hAnsi="Times New Roman" w:cs="Times New Roman"/>
+        </w:rPr>
+        <w:t>For the purposes of this log, the following assumptions will be made:</w:t>
       </w:r>
     </w:p>
     <w:p>
@@ -189,12 +207,14 @@
         </w:rPr>
         <w:t xml:space="preserve">The user does not have any form of administrative privileges or access to the backend database – this </w:t>
       </w:r>
+      <w:proofErr w:type="spellStart"/>
       <w:r>
         <w:rPr>
           <w:rFonts w:ascii="Times New Roman" w:hAnsi="Times New Roman" w:cs="Times New Roman"/>
         </w:rPr>
         <w:t>discludes</w:t>
       </w:r>
+      <w:proofErr w:type="spellEnd"/>
       <w:r>
         <w:rPr>
           <w:rFonts w:ascii="Times New Roman" w:hAnsi="Times New Roman" w:cs="Times New Roman"/>
@@ -331,11 +351,11 @@
         <w:t>:</w:t>
       </w:r>
       <w:r>
-        <w:t xml:space="preserve"> Both the login failed page and general error page were accessible through URL entry, as expected. Once accessed, the session success page caused a redirect to the error page, due to no parameters supplied in the URL – an expected result – attempting to provide this page with correct </w:t>
+        <w:t xml:space="preserve"> Both the login failed page and general error page were accessible through URL entry, as expected. Once accessed, the session success page caused a redirect to the error page, due to no </w:t>
       </w:r>
       <w:r>
         <w:lastRenderedPageBreak/>
-        <w:t>parameters as would be usually applied by the website allowed for the correct loading of the page. This feature works as intended.</w:t>
+        <w:t>parameters supplied in the URL – an expected result – attempting to provide this page with correct parameters as would be usually applied by the website allowed for the correct loading of the page. This feature works as intended.</w:t>
       </w:r>
     </w:p>
     <w:p>
@@ -460,7 +480,15 @@
         <w:t>:</w:t>
       </w:r>
       <w:r>
-        <w:t xml:space="preserve"> When attempting to use scripts, two incidents of note occurred. Firstly, when the login verify script was entered, the page attempted a redirect to an error page within the scope of the Scripts file, which did not exist. Secondly, when the PageUpdate script was accessed, a PHP error occurred when the script attempted to include a file that did not exist – </w:t>
+        <w:t xml:space="preserve"> When attempting to use scripts, two incidents of note occurred. Firstly, when the login verify script was entered, the page attempted a redirect to an error page within the scope of the Scripts file, which did not exist. Secondly, when the </w:t>
+      </w:r>
+      <w:proofErr w:type="spellStart"/>
+      <w:r>
+        <w:t>PageUpdate</w:t>
+      </w:r>
+      <w:proofErr w:type="spellEnd"/>
+      <w:r>
+        <w:t xml:space="preserve"> script was accessed, a PHP error occurred when the script attempted to include a file that did not exist – </w:t>
       </w:r>
       <w:r>
         <w:t>this is a notable issue but one that has no impact on anything but the client accessing the page, and therefore the fixing of this issue is low priority.</w:t>
@@ -468,7 +496,15 @@
     </w:p>
     <w:p>
       <w:r>
-        <w:t xml:space="preserve">When loading the PageElements files, </w:t>
+        <w:t xml:space="preserve">When loading the </w:t>
+      </w:r>
+      <w:proofErr w:type="spellStart"/>
+      <w:r>
+        <w:t>PageElements</w:t>
+      </w:r>
+      <w:proofErr w:type="spellEnd"/>
+      <w:r>
+        <w:t xml:space="preserve"> files, </w:t>
       </w:r>
       <w:r>
         <w:t>JavaScript</w:t>
@@ -477,7 +513,15 @@
         <w:t xml:space="preserve"> issues occurred and resources such as the stylesheet were not correctly loaded, but again this is to be expected when these files are accessed in this way.</w:t>
       </w:r>
       <w:r>
-        <w:t xml:space="preserve"> Similar issues also occurred when loading PageElements files.</w:t>
+        <w:t xml:space="preserve"> Similar issues also occurred when loading </w:t>
+      </w:r>
+      <w:proofErr w:type="spellStart"/>
+      <w:r>
+        <w:t>PageElements</w:t>
+      </w:r>
+      <w:proofErr w:type="spellEnd"/>
+      <w:r>
+        <w:t xml:space="preserve"> files.</w:t>
       </w:r>
     </w:p>
     <w:p>
@@ -524,6 +568,7 @@
           <w:i/>
           <w:iCs/>
         </w:rPr>
+        <w:lastRenderedPageBreak/>
         <w:t>Result</w:t>
       </w:r>
       <w:r>
@@ -540,7 +585,6 @@
         <w:rPr>
           <w:color w:val="70AD47" w:themeColor="accent6"/>
         </w:rPr>
-        <w:lastRenderedPageBreak/>
         <w:t>Successful</w:t>
       </w:r>
     </w:p>
@@ -828,6 +872,7 @@
         <w:pStyle w:val="Heading1"/>
       </w:pPr>
       <w:r>
+        <w:lastRenderedPageBreak/>
         <w:t>Test 10 – Create a world (Erroneous)</w:t>
       </w:r>
     </w:p>
@@ -855,7 +900,6 @@
           <w:i/>
           <w:iCs/>
         </w:rPr>
-        <w:lastRenderedPageBreak/>
         <w:t>Result</w:t>
       </w:r>
       <w:r>
@@ -1075,6 +1119,7 @@
       <w:r>
         <w:t xml:space="preserve"> The country was successfully generated and added to the world. Upon generation, “England” was granted the province “</w:t>
       </w:r>
+      <w:proofErr w:type="spellStart"/>
       <w:r>
         <w:rPr>
           <w:b/>
@@ -1082,6 +1127,7 @@
         </w:rPr>
         <w:t>Europe_Croatia</w:t>
       </w:r>
+      <w:proofErr w:type="spellEnd"/>
       <w:r>
         <w:t>” and all starter buildings were constructed. Logging into this account was successful and showed the aforementioned information.</w:t>
       </w:r>
@@ -1146,7 +1192,11 @@
         <w:t>come</w:t>
       </w:r>
       <w:r>
-        <w:t xml:space="preserve"> from the password. This issue may require fixing, but it should be noted that no modifications were made to the database before the error occurred, meaning the only consequence of this problem was the redirect to the error page rather than to the create a country screen.</w:t>
+        <w:t xml:space="preserve"> </w:t>
+      </w:r>
+      <w:r>
+        <w:lastRenderedPageBreak/>
+        <w:t>from the password. This issue may require fixing, but it should be noted that no modifications were made to the database before the error occurred, meaning the only consequence of this problem was the redirect to the error page rather than to the create a country screen.</w:t>
       </w:r>
     </w:p>
     <w:p>
@@ -1159,7 +1209,6 @@
         <w:rPr>
           <w:color w:val="BF8F00" w:themeColor="accent4" w:themeShade="BF"/>
         </w:rPr>
-        <w:lastRenderedPageBreak/>
         <w:t>Low Priority/Minor Issues</w:t>
       </w:r>
     </w:p>
@@ -2295,6 +2344,7 @@
       <w:r>
         <w:t>: Attempted to annex a location adjacent to a province owned by a player using culture influence. The location used for this was ‘</w:t>
       </w:r>
+      <w:proofErr w:type="spellStart"/>
       <w:r>
         <w:rPr>
           <w:b/>
@@ -2302,6 +2352,7 @@
         </w:rPr>
         <w:t>China_SouthTibet</w:t>
       </w:r>
+      <w:proofErr w:type="spellEnd"/>
       <w:r>
         <w:t xml:space="preserve">’, which had </w:t>
       </w:r>
@@ -2375,11 +2426,19 @@
                               <w:t>1</w:t>
                             </w:r>
                             <w:r>
+                              <w:rPr>
+                                <w:noProof/>
+                              </w:rPr>
                               <w:fldChar w:fldCharType="end"/>
                             </w:r>
                             <w:r>
-                              <w:t xml:space="preserve"> China_SouthTibet</w:t>
+                              <w:t xml:space="preserve"> </w:t>
                             </w:r>
+                            <w:proofErr w:type="spellStart"/>
+                            <w:r>
+                              <w:t>China_SouthTibet</w:t>
+                            </w:r>
+                            <w:proofErr w:type="spellEnd"/>
                           </w:p>
                         </w:txbxContent>
                       </wps:txbx>
@@ -2427,11 +2486,19 @@
                         <w:t>1</w:t>
                       </w:r>
                       <w:r>
+                        <w:rPr>
+                          <w:noProof/>
+                        </w:rPr>
                         <w:fldChar w:fldCharType="end"/>
                       </w:r>
                       <w:r>
-                        <w:t xml:space="preserve"> China_SouthTibet</w:t>
+                        <w:t xml:space="preserve"> </w:t>
                       </w:r>
+                      <w:proofErr w:type="spellStart"/>
+                      <w:r>
+                        <w:t>China_SouthTibet</w:t>
+                      </w:r>
+                      <w:proofErr w:type="spellEnd"/>
                     </w:p>
                   </w:txbxContent>
                 </v:textbox>
@@ -2555,6 +2622,7 @@
       <w:r>
         <w:t>Attempted to annex the location ‘</w:t>
       </w:r>
+      <w:proofErr w:type="spellStart"/>
       <w:r>
         <w:rPr>
           <w:b/>
@@ -2562,6 +2630,7 @@
         </w:rPr>
         <w:t>China_WestTibet</w:t>
       </w:r>
+      <w:proofErr w:type="spellEnd"/>
       <w:r>
         <w:t>’, a location worth 75 influence points, while the player attempting the annexation had exactly 75 cultural influence.</w:t>
       </w:r>
@@ -2628,6 +2697,7 @@
       <w:r>
         <w:t>: Sent a cultural annexation request to the province ‘</w:t>
       </w:r>
+      <w:proofErr w:type="spellStart"/>
       <w:r>
         <w:rPr>
           <w:b/>
@@ -2635,6 +2705,7 @@
         </w:rPr>
         <w:t>China_EastXinjiang</w:t>
       </w:r>
+      <w:proofErr w:type="spellEnd"/>
       <w:r>
         <w:t>’ while having an insufficient balance to claim the province. The player should not be able to take this land, as they do not have sufficient influence to do so.</w:t>
       </w:r>
@@ -2741,6 +2812,9 @@
                               <w:t>2</w:t>
                             </w:r>
                             <w:r>
+                              <w:rPr>
+                                <w:noProof/>
+                              </w:rPr>
                               <w:fldChar w:fldCharType="end"/>
                             </w:r>
                             <w:r>
@@ -2797,6 +2871,9 @@
                         <w:t>2</w:t>
                       </w:r>
                       <w:r>
+                        <w:rPr>
+                          <w:noProof/>
+                        </w:rPr>
                         <w:fldChar w:fldCharType="end"/>
                       </w:r>
                       <w:r>
@@ -3001,14 +3078,19 @@
                               <w:t>3</w:t>
                             </w:r>
                             <w:r>
+                              <w:rPr>
+                                <w:noProof/>
+                              </w:rPr>
                               <w:fldChar w:fldCharType="end"/>
                             </w:r>
                             <w:r>
                               <w:t xml:space="preserve"> Occupied </w:t>
                             </w:r>
+                            <w:proofErr w:type="spellStart"/>
                             <w:r>
                               <w:t>China_EastGuangdong</w:t>
                             </w:r>
+                            <w:proofErr w:type="spellEnd"/>
                           </w:p>
                         </w:txbxContent>
                       </wps:txbx>
@@ -3057,14 +3139,19 @@
                         <w:t>3</w:t>
                       </w:r>
                       <w:r>
+                        <w:rPr>
+                          <w:noProof/>
+                        </w:rPr>
                         <w:fldChar w:fldCharType="end"/>
                       </w:r>
                       <w:r>
                         <w:t xml:space="preserve"> Occupied </w:t>
                       </w:r>
+                      <w:proofErr w:type="spellStart"/>
                       <w:r>
                         <w:t>China_EastGuangdong</w:t>
                       </w:r>
+                      <w:proofErr w:type="spellEnd"/>
                     </w:p>
                   </w:txbxContent>
                 </v:textbox>
@@ -3149,6 +3236,7 @@
       <w:r>
         <w:t>: In this test I granted the location ‘</w:t>
       </w:r>
+      <w:proofErr w:type="spellStart"/>
       <w:r>
         <w:rPr>
           <w:b/>
@@ -3156,6 +3244,7 @@
         </w:rPr>
         <w:t>China_EastGuangdong</w:t>
       </w:r>
+      <w:proofErr w:type="spellEnd"/>
       <w:r>
         <w:t>’ to another player within the session, and attempted a cultural annexation of the location, this should not be possible, as only military annexation is permitted to take other players owned locations.</w:t>
       </w:r>
@@ -3284,6 +3373,7 @@
       <w:r>
         <w:t xml:space="preserve"> (‘</w:t>
       </w:r>
+      <w:proofErr w:type="spellStart"/>
       <w:r>
         <w:rPr>
           <w:b/>
@@ -3291,6 +3381,7 @@
         </w:rPr>
         <w:t>Africa_Somalia</w:t>
       </w:r>
+      <w:proofErr w:type="spellEnd"/>
       <w:r>
         <w:t>’)</w:t>
       </w:r>
@@ -3358,6 +3449,7 @@
       <w:r>
         <w:t xml:space="preserve"> ‘</w:t>
       </w:r>
+      <w:proofErr w:type="spellStart"/>
       <w:r>
         <w:rPr>
           <w:b/>
@@ -3365,6 +3457,7 @@
         </w:rPr>
         <w:t>Madagascar_Boeny</w:t>
       </w:r>
+      <w:proofErr w:type="spellEnd"/>
       <w:r>
         <w:t>’, which has a cost of 76 economic influence.</w:t>
       </w:r>
@@ -3483,6 +3576,7 @@
         <w:lastRenderedPageBreak/>
         <w:t>‘</w:t>
       </w:r>
+      <w:proofErr w:type="spellStart"/>
       <w:r>
         <w:rPr>
           <w:b/>
@@ -3490,6 +3584,7 @@
         </w:rPr>
         <w:t>Africa_Zimbabwe</w:t>
       </w:r>
+      <w:proofErr w:type="spellEnd"/>
       <w:r>
         <w:t>’ was a location within the players coastal region, and said players economic balance was set to 999, higher than any province should ever cost.</w:t>
       </w:r>
@@ -3619,6 +3714,7 @@
       <w:r>
         <w:t xml:space="preserve"> This test used the previously mentioned location of ‘</w:t>
       </w:r>
+      <w:proofErr w:type="spellStart"/>
       <w:r>
         <w:rPr>
           <w:b/>
@@ -3626,6 +3722,7 @@
         </w:rPr>
         <w:t>China_EastGuangdong</w:t>
       </w:r>
+      <w:proofErr w:type="spellEnd"/>
       <w:r>
         <w:t>’, as was tested for cultural occupied annexation.</w:t>
       </w:r>
@@ -3701,6 +3798,7 @@
       <w:r>
         <w:t xml:space="preserve"> Taking the location ‘</w:t>
       </w:r>
+      <w:proofErr w:type="spellStart"/>
       <w:r>
         <w:rPr>
           <w:b/>
@@ -3708,6 +3806,7 @@
         </w:rPr>
         <w:t>China_EastXinjiang</w:t>
       </w:r>
+      <w:proofErr w:type="spellEnd"/>
       <w:r>
         <w:t>’ using military points was permitted, due to the adjacency of the location to existing borders. This came at an additional +20% cost due to the lack of occupation in the region, and -5% due to adjacency. This meant the total cost came to 99 military influence, which the player was able to use to annex the location, and which was subsequently removed from their balance.</w:t>
       </w:r>
@@ -3808,14 +3907,19 @@
                               <w:t>4</w:t>
                             </w:r>
                             <w:r>
+                              <w:rPr>
+                                <w:noProof/>
+                              </w:rPr>
                               <w:fldChar w:fldCharType="end"/>
                             </w:r>
                             <w:r>
                               <w:t xml:space="preserve"> </w:t>
                             </w:r>
+                            <w:proofErr w:type="spellStart"/>
                             <w:r>
                               <w:t>Australia_NorthernAustraliaNorth</w:t>
                             </w:r>
+                            <w:proofErr w:type="spellEnd"/>
                           </w:p>
                         </w:txbxContent>
                       </wps:txbx>
@@ -3862,14 +3966,19 @@
                         <w:t>4</w:t>
                       </w:r>
                       <w:r>
+                        <w:rPr>
+                          <w:noProof/>
+                        </w:rPr>
                         <w:fldChar w:fldCharType="end"/>
                       </w:r>
                       <w:r>
                         <w:t xml:space="preserve"> </w:t>
                       </w:r>
+                      <w:proofErr w:type="spellStart"/>
                       <w:r>
                         <w:t>Australia_NorthernAustraliaNorth</w:t>
                       </w:r>
+                      <w:proofErr w:type="spellEnd"/>
                     </w:p>
                   </w:txbxContent>
                 </v:textbox>
@@ -3958,6 +4067,7 @@
       <w:r>
         <w:t xml:space="preserve"> For this test I used the location ‘</w:t>
       </w:r>
+      <w:proofErr w:type="spellStart"/>
       <w:r>
         <w:rPr>
           <w:b/>
@@ -3965,6 +4075,7 @@
         </w:rPr>
         <w:t>Australia_NorthernAustraliaNorth</w:t>
       </w:r>
+      <w:proofErr w:type="spellEnd"/>
       <w:r>
         <w:t>’, which is present within the south east Asian region, of which the subject player has a coastal region within.</w:t>
       </w:r>
@@ -4043,7 +4154,15 @@
       </w:r>
       <w:proofErr w:type="gramEnd"/>
       <w:r>
-        <w:t xml:space="preserve"> province on a far away location costs an additional +100% military influence.</w:t>
+        <w:t xml:space="preserve"> province on a </w:t>
+      </w:r>
+      <w:proofErr w:type="spellStart"/>
+      <w:r>
+        <w:t>far away</w:t>
+      </w:r>
+      <w:proofErr w:type="spellEnd"/>
+      <w:r>
+        <w:t xml:space="preserve"> location costs an additional +100% military influence.</w:t>
       </w:r>
     </w:p>
     <w:p>
@@ -4087,6 +4206,7 @@
       <w:r>
         <w:t xml:space="preserve"> In this test, the player will attempt to annex an adjacent occupied location using military power – this should be permitted, as players can take occupied locations using military influence. To do this I will be using the ‘</w:t>
       </w:r>
+      <w:proofErr w:type="spellStart"/>
       <w:r>
         <w:rPr>
           <w:b/>
@@ -4094,6 +4214,7 @@
         </w:rPr>
         <w:t>China_EastGuangdong</w:t>
       </w:r>
+      <w:proofErr w:type="spellEnd"/>
       <w:r>
         <w:t>’ previously used to test if a player could annex an occupied location using cultural influence or economic influence.</w:t>
       </w:r>
@@ -4209,14 +4330,19 @@
                               <w:t>5</w:t>
                             </w:r>
                             <w:r>
+                              <w:rPr>
+                                <w:noProof/>
+                              </w:rPr>
                               <w:fldChar w:fldCharType="end"/>
                             </w:r>
                             <w:r>
                               <w:t xml:space="preserve"> </w:t>
                             </w:r>
+                            <w:proofErr w:type="spellStart"/>
                             <w:r>
                               <w:t>Africa_WestSaharaState</w:t>
                             </w:r>
+                            <w:proofErr w:type="spellEnd"/>
                           </w:p>
                         </w:txbxContent>
                       </wps:txbx>
@@ -4263,14 +4389,19 @@
                         <w:t>5</w:t>
                       </w:r>
                       <w:r>
+                        <w:rPr>
+                          <w:noProof/>
+                        </w:rPr>
                         <w:fldChar w:fldCharType="end"/>
                       </w:r>
                       <w:r>
                         <w:t xml:space="preserve"> </w:t>
                       </w:r>
+                      <w:proofErr w:type="spellStart"/>
                       <w:r>
                         <w:t>Africa_WestSaharaState</w:t>
                       </w:r>
+                      <w:proofErr w:type="spellEnd"/>
                     </w:p>
                   </w:txbxContent>
                 </v:textbox>
@@ -4353,6 +4484,7 @@
       <w:r>
         <w:t xml:space="preserve"> This test concerns occupied military annexation within local regions, specifically within the West African region. To do this, I attempted to annex the location ‘</w:t>
       </w:r>
+      <w:proofErr w:type="spellStart"/>
       <w:r>
         <w:rPr>
           <w:b/>
@@ -4360,6 +4492,7 @@
         </w:rPr>
         <w:t>Africa_WestSaharaState</w:t>
       </w:r>
+      <w:proofErr w:type="spellEnd"/>
       <w:r>
         <w:t>’ which is present within the region, under the occupation of green.</w:t>
       </w:r>
@@ -4424,7 +4557,23 @@
         <w:t>Description</w:t>
       </w:r>
       <w:r>
-        <w:t xml:space="preserve">: This test will verify that the player is able to use military influence to annex occupied locations in far away regions, for the purposes of this test, I gave the green nation the previously occupied location in south America, making the location once again considered a ‘far away’ region for the pink country. This test should allow pink to take the location with an added cost. </w:t>
+        <w:t xml:space="preserve">: This test will verify that the player is able to use military influence </w:t>
+      </w:r>
+      <w:proofErr w:type="gramStart"/>
+      <w:r>
+        <w:t>to</w:t>
+      </w:r>
+      <w:proofErr w:type="gramEnd"/>
+      <w:r>
+        <w:t xml:space="preserve"> annex occupied locations in </w:t>
+      </w:r>
+      <w:proofErr w:type="spellStart"/>
+      <w:r>
+        <w:t>far away</w:t>
+      </w:r>
+      <w:proofErr w:type="spellEnd"/>
+      <w:r>
+        <w:t xml:space="preserve"> regions, for the purposes of this test, I gave the green nation the previously occupied location in south America, making the location once again considered a ‘far away’ region for the pink country. This test should allow pink to take the location with an added cost. </w:t>
       </w:r>
     </w:p>
     <w:p>
@@ -4612,6 +4761,7 @@
       <w:r>
         <w:t>: This test will concern the use of military influence to attempt to annex far away coastal regions without first having sufficient coastal power in an adjacent region. To do this, I will attempt a military annexation of the province ‘</w:t>
       </w:r>
+      <w:proofErr w:type="spellStart"/>
       <w:r>
         <w:rPr>
           <w:b/>
@@ -4619,6 +4769,7 @@
         </w:rPr>
         <w:t>SouthAmerica_NorthChile</w:t>
       </w:r>
+      <w:proofErr w:type="spellEnd"/>
       <w:r>
         <w:t>’ which is not in an adjacent coastal region to any provinces owned by the subject nation. This annexation attempt should fail.</w:t>
       </w:r>
@@ -4923,6 +5074,9 @@
                               <w:t>6</w:t>
                             </w:r>
                             <w:r>
+                              <w:rPr>
+                                <w:noProof/>
+                              </w:rPr>
                               <w:fldChar w:fldCharType="end"/>
                             </w:r>
                             <w:r>
@@ -4974,6 +5128,9 @@
                         <w:t>6</w:t>
                       </w:r>
                       <w:r>
+                        <w:rPr>
+                          <w:noProof/>
+                        </w:rPr>
                         <w:fldChar w:fldCharType="end"/>
                       </w:r>
                       <w:r>
@@ -5059,21 +5216,21 @@
         <w:t>:</w:t>
       </w:r>
       <w:r>
-        <w:t xml:space="preserve"> This test concerns province visibility and texturing on the main page – all owned provinces should be highlighted in their respective national colour, and provinces that a nation is not adjacent to, nor has any coastal adjacency or coastal provinces within, should be greyed out to signify the lack of importance to the player. This test will determine if the view system is correctly implemented by limiting a certain players provinces to the </w:t>
+        <w:t xml:space="preserve"> This test concerns province visibility and texturing on the main page – all owned provinces should be highlighted in their respective national colour, and provinces that a nation is not adjacent to, nor has any coastal adjacency or coastal provinces within, should be greyed out to signify the lack of importance to the player. This test will determine if the view system is correctly implemented by limiting a </w:t>
+      </w:r>
+      <w:proofErr w:type="gramStart"/>
+      <w:r>
+        <w:t>certain players provinces</w:t>
+      </w:r>
+      <w:proofErr w:type="gramEnd"/>
+      <w:r>
+        <w:t xml:space="preserve"> to the </w:t>
       </w:r>
       <w:r>
         <w:t>India</w:t>
       </w:r>
       <w:r>
-        <w:t xml:space="preserve"> region and examining the view available to said player – if the functionality works as intended, this player should gain visibility of the east African region, the south east Asian </w:t>
-      </w:r>
-      <w:proofErr w:type="gramStart"/>
-      <w:r>
-        <w:t>region</w:t>
-      </w:r>
-      <w:proofErr w:type="gramEnd"/>
-      <w:r>
-        <w:t xml:space="preserve"> and any adjacent provinces.</w:t>
+        <w:t xml:space="preserve"> region and examining the view available to said player – if the functionality works as intended, this player should gain visibility of the east African region, the south east Asian region and any adjacent provinces.</w:t>
       </w:r>
     </w:p>
     <w:p>
@@ -5201,6 +5358,9 @@
                               <w:t>7</w:t>
                             </w:r>
                             <w:r>
+                              <w:rPr>
+                                <w:noProof/>
+                              </w:rPr>
                               <w:fldChar w:fldCharType="end"/>
                             </w:r>
                             <w:r>
@@ -5252,6 +5412,9 @@
                         <w:t>7</w:t>
                       </w:r>
                       <w:r>
+                        <w:rPr>
+                          <w:noProof/>
+                        </w:rPr>
                         <w:fldChar w:fldCharType="end"/>
                       </w:r>
                       <w:r>
@@ -5415,6 +5578,7 @@
       <w:r>
         <w:t xml:space="preserve"> The province first selected for this task was the location ‘</w:t>
       </w:r>
+      <w:proofErr w:type="spellStart"/>
       <w:r>
         <w:rPr>
           <w:b/>
@@ -5422,6 +5586,7 @@
         </w:rPr>
         <w:t>India_Rajasthan</w:t>
       </w:r>
+      <w:proofErr w:type="spellEnd"/>
       <w:r>
         <w:t>’, which is a cultural province, and hence has access to both culture and military buildings.</w:t>
       </w:r>
@@ -5539,7 +5704,15 @@
         <w:t>Description</w:t>
       </w:r>
       <w:r>
-        <w:t>: If a player has an insufficient balance of influence to construct a building, they should not be able to complete the construction, nor should any influence be deducted. This test will attempt construction of buildings when the player has an invalid amount of points available.</w:t>
+        <w:t xml:space="preserve">: If a player has an insufficient balance of influence to construct a building, they should not be able to complete the construction, nor should any influence be deducted. This test will attempt construction of buildings when the player has an invalid </w:t>
+      </w:r>
+      <w:proofErr w:type="gramStart"/>
+      <w:r>
+        <w:t>amount</w:t>
+      </w:r>
+      <w:proofErr w:type="gramEnd"/>
+      <w:r>
+        <w:t xml:space="preserve"> of points available.</w:t>
       </w:r>
     </w:p>
     <w:p>
@@ -6004,6 +6177,7 @@
         <w:t xml:space="preserve"> – Build cost modifier</w:t>
       </w:r>
     </w:p>
+    <w:p/>
     <w:p>
       <w:r>
         <w:rPr>
@@ -6265,6 +6439,7 @@
           <w:i/>
           <w:iCs/>
         </w:rPr>
+        <w:lastRenderedPageBreak/>
         <w:t>Result</w:t>
       </w:r>
       <w:r>
@@ -6274,11 +6449,7 @@
         <w:t xml:space="preserve"> After constructing </w:t>
       </w:r>
       <w:r>
-        <w:t xml:space="preserve">the +100% defensive strength building, the originally 98 military cost provinces incremented to a cost of 166, which is a roughly 70% cost increase, as previously </w:t>
-      </w:r>
-      <w:r>
-        <w:lastRenderedPageBreak/>
-        <w:t>mentioned, the exact order in which cost modifiers apply will stop any changes from being exactly 100%, especially as the original cost already had military modifiers applied (due to adjacency and other factors) which would be not changed by the new construction modifier, therefore this will be counted as a successful test.</w:t>
+        <w:t>the +100% defensive strength building, the originally 98 military cost provinces incremented to a cost of 166, which is a roughly 70% cost increase, as previously mentioned, the exact order in which cost modifiers apply will stop any changes from being exactly 100%, especially as the original cost already had military modifiers applied (due to adjacency and other factors) which would be not changed by the new construction modifier, therefore this will be counted as a successful test.</w:t>
       </w:r>
     </w:p>
     <w:p>
@@ -6305,16 +6476,7 @@
         <w:pStyle w:val="Heading1"/>
       </w:pPr>
       <w:r>
-        <w:t>Test 6</w:t>
-      </w:r>
-      <w:r>
-        <w:t>6</w:t>
-      </w:r>
-      <w:r>
-        <w:t xml:space="preserve"> – Local defensive strength</w:t>
-      </w:r>
-      <w:r>
-        <w:t xml:space="preserve"> 2</w:t>
+        <w:t>Test 66 – Local defensive strength 2</w:t>
       </w:r>
     </w:p>
     <w:p>
@@ -6456,6 +6618,2765 @@
       </w:r>
       <w:r>
         <w:t xml:space="preserve"> All values were changed to their expected value, and the same occurred when testing the taking of a province via military annexation, verifying that the statistics on the page are valid.</w:t>
+      </w:r>
+    </w:p>
+    <w:p>
+      <w:pPr>
+        <w:rPr>
+          <w:color w:val="70AD47" w:themeColor="accent6"/>
+        </w:rPr>
+      </w:pPr>
+      <w:r>
+        <w:rPr>
+          <w:color w:val="70AD47" w:themeColor="accent6"/>
+        </w:rPr>
+        <w:t>Successfu</w:t>
+      </w:r>
+      <w:r>
+        <w:rPr>
+          <w:color w:val="70AD47" w:themeColor="accent6"/>
+        </w:rPr>
+        <w:t>l</w:t>
+      </w:r>
+    </w:p>
+    <w:p>
+      <w:pPr>
+        <w:jc w:val="center"/>
+        <w:rPr>
+          <w:rFonts w:ascii="Times New Roman" w:hAnsi="Times New Roman" w:cs="Times New Roman"/>
+          <w:sz w:val="52"/>
+          <w:szCs w:val="52"/>
+        </w:rPr>
+      </w:pPr>
+      <w:r>
+        <w:rPr>
+          <w:rFonts w:ascii="Times New Roman" w:hAnsi="Times New Roman" w:cs="Times New Roman"/>
+          <w:sz w:val="52"/>
+          <w:szCs w:val="52"/>
+        </w:rPr>
+        <w:t>API-Centric Tests</w:t>
+      </w:r>
+    </w:p>
+    <w:p>
+      <w:r>
+        <w:t xml:space="preserve">This segment will focus on the API and the parameters sent to it, using the same acceptance, edge case and erroneous model as the previous section. This segment will cover many of the same features previously discussed in this document, but with manually made HTTP requests – which open the project up to many other vulnerabilities in terms of error checking. For more information </w:t>
+      </w:r>
+      <w:r>
+        <w:lastRenderedPageBreak/>
+        <w:t>regarding the API and the structure of TaurAPI requests, see the report which contains a list of all valid requests and their parameters.</w:t>
+      </w:r>
+    </w:p>
+    <w:p>
+      <w:pPr>
+        <w:pStyle w:val="Heading1"/>
+      </w:pPr>
+      <w:r>
+        <w:t xml:space="preserve">Test 68 – </w:t>
+      </w:r>
+      <w:r>
+        <w:t xml:space="preserve">Empty </w:t>
+      </w:r>
+      <w:r>
+        <w:t>r</w:t>
+      </w:r>
+      <w:r>
+        <w:t>equest</w:t>
+      </w:r>
+    </w:p>
+    <w:p>
+      <w:r>
+        <w:rPr>
+          <w:i/>
+          <w:iCs/>
+        </w:rPr>
+        <w:t>Description</w:t>
+      </w:r>
+      <w:r>
+        <w:t xml:space="preserve">: </w:t>
+      </w:r>
+      <w:r>
+        <w:t xml:space="preserve">This test concerns the sending of an empty request </w:t>
+      </w:r>
+      <w:r>
+        <w:t>to the API server, with no additional parameters provided aside from the inclusion of the API tag, TaurAPI, in the request. This request is expected to provide some form of failure response, as some form of identifying parameters must be provided to the API to construct a query.</w:t>
+      </w:r>
+    </w:p>
+    <w:p>
+      <w:r>
+        <w:rPr>
+          <w:i/>
+          <w:iCs/>
+        </w:rPr>
+        <w:t>Result</w:t>
+      </w:r>
+      <w:r>
+        <w:t>: The API returned the header “405 Method Not Allowed” with no additional JSON responses attached. This response was the same regardless of the method supplied (If valid)</w:t>
+      </w:r>
+    </w:p>
+    <w:p>
+      <w:pPr>
+        <w:rPr>
+          <w:color w:val="70AD47" w:themeColor="accent6"/>
+        </w:rPr>
+      </w:pPr>
+      <w:r>
+        <w:rPr>
+          <w:color w:val="70AD47" w:themeColor="accent6"/>
+        </w:rPr>
+        <w:t>Successfu</w:t>
+      </w:r>
+      <w:r>
+        <w:rPr>
+          <w:color w:val="70AD47" w:themeColor="accent6"/>
+        </w:rPr>
+        <w:t>l</w:t>
+      </w:r>
+    </w:p>
+    <w:p>
+      <w:pPr>
+        <w:pStyle w:val="Heading1"/>
+      </w:pPr>
+      <w:r>
+        <w:t>Test 69 – Invalid method</w:t>
+      </w:r>
+    </w:p>
+    <w:p>
+      <w:r>
+        <w:rPr>
+          <w:i/>
+          <w:iCs/>
+        </w:rPr>
+        <w:t>Description</w:t>
+      </w:r>
+      <w:r>
+        <w:t>: TaurAPI only accepts four method types – GET, POST, PUT and DELETE. For this test, I will construct a basic API request using an invalid method type. The request provided, a country request, will be an entirely valid request but will have the method “NICE”. This request should fail and return an error response code.</w:t>
+      </w:r>
+    </w:p>
+    <w:p>
+      <w:r>
+        <w:rPr>
+          <w:i/>
+          <w:iCs/>
+        </w:rPr>
+        <w:t>Result</w:t>
+      </w:r>
+      <w:r>
+        <w:t>: The API returned a “501 Not Implemented” response, demonstrating that the method type supplied is not an accepted request type.</w:t>
+      </w:r>
+    </w:p>
+    <w:p>
+      <w:pPr>
+        <w:rPr>
+          <w:color w:val="70AD47" w:themeColor="accent6"/>
+        </w:rPr>
+      </w:pPr>
+      <w:r>
+        <w:rPr>
+          <w:color w:val="70AD47" w:themeColor="accent6"/>
+        </w:rPr>
+        <w:t>Successfu</w:t>
+      </w:r>
+      <w:r>
+        <w:rPr>
+          <w:color w:val="70AD47" w:themeColor="accent6"/>
+        </w:rPr>
+        <w:t>l</w:t>
+      </w:r>
+    </w:p>
+    <w:p>
+      <w:pPr>
+        <w:pStyle w:val="Heading1"/>
+      </w:pPr>
+      <w:r>
+        <w:t xml:space="preserve">Test 70 – Invalid </w:t>
+      </w:r>
+      <w:r>
+        <w:t>command</w:t>
+      </w:r>
+    </w:p>
+    <w:p>
+      <w:r>
+        <w:rPr>
+          <w:i/>
+          <w:iCs/>
+        </w:rPr>
+        <w:t>Description</w:t>
+      </w:r>
+      <w:r>
+        <w:t xml:space="preserve">: This test will discuss the result of sending a request of any type using an invalid or unsupported </w:t>
+      </w:r>
+      <w:r>
+        <w:t>command</w:t>
+      </w:r>
+      <w:r>
+        <w:t xml:space="preserve">, “Egg”. This should return a negative response as the use of an invalid </w:t>
+      </w:r>
+      <w:r>
+        <w:t>command</w:t>
+      </w:r>
+      <w:r>
+        <w:t xml:space="preserve"> should not be permitted.</w:t>
+      </w:r>
+    </w:p>
+    <w:p>
+      <w:r>
+        <w:rPr>
+          <w:i/>
+          <w:iCs/>
+        </w:rPr>
+        <w:t>Result</w:t>
+      </w:r>
+      <w:r>
+        <w:t xml:space="preserve">: The HTTP request received a response code of “501 Not Implemented”, as intended. Additionally, any further parameters supplied </w:t>
+      </w:r>
+      <w:r>
+        <w:t>did not impact the result in any way</w:t>
+      </w:r>
+      <w:r>
+        <w:t xml:space="preserve"> when tested.</w:t>
+      </w:r>
+    </w:p>
+    <w:p>
+      <w:pPr>
+        <w:rPr>
+          <w:color w:val="70AD47" w:themeColor="accent6"/>
+        </w:rPr>
+      </w:pPr>
+      <w:r>
+        <w:rPr>
+          <w:color w:val="70AD47" w:themeColor="accent6"/>
+        </w:rPr>
+        <w:t>Successfu</w:t>
+      </w:r>
+      <w:r>
+        <w:rPr>
+          <w:color w:val="70AD47" w:themeColor="accent6"/>
+        </w:rPr>
+        <w:t>l</w:t>
+      </w:r>
+    </w:p>
+    <w:p>
+      <w:pPr>
+        <w:pStyle w:val="Heading1"/>
+      </w:pPr>
+      <w:r>
+        <w:t>Test 71 – GET Province (No parameters, Acceptance)</w:t>
+      </w:r>
+    </w:p>
+    <w:p>
+      <w:r>
+        <w:rPr>
+          <w:i/>
+          <w:iCs/>
+        </w:rPr>
+        <w:t>Description</w:t>
+      </w:r>
+      <w:r>
+        <w:t xml:space="preserve">: In this test I will create a HTTP request with the command “Province” and no additional parameters. The </w:t>
+      </w:r>
+      <w:r>
+        <w:t>province</w:t>
+      </w:r>
+      <w:r>
+        <w:t xml:space="preserve"> command is one of the only requests that supports returning all values, many others do not have this functionality implemented for security purposes, </w:t>
+      </w:r>
+      <w:r>
+        <w:t>and upon the sending of this request, all provinces should be returned in JSON format, with their basic (not world dependent) properties provided.</w:t>
+      </w:r>
+    </w:p>
+    <w:p>
+      <w:r>
+        <w:rPr>
+          <w:i/>
+          <w:iCs/>
+        </w:rPr>
+        <w:t>Result</w:t>
+      </w:r>
+      <w:r>
+        <w:t>: The header for this response was a basic “200 OK” response, designating that the request had been accepted, and the JSON response provided a list of all provinces in the game, as well as the details that would be provided for each when the province page was accessed during normal gameplay.</w:t>
+      </w:r>
+    </w:p>
+    <w:p>
+      <w:pPr>
+        <w:rPr>
+          <w:color w:val="70AD47" w:themeColor="accent6"/>
+        </w:rPr>
+      </w:pPr>
+      <w:r>
+        <w:rPr>
+          <w:color w:val="70AD47" w:themeColor="accent6"/>
+        </w:rPr>
+        <w:lastRenderedPageBreak/>
+        <w:t>Successfu</w:t>
+      </w:r>
+      <w:r>
+        <w:rPr>
+          <w:color w:val="70AD47" w:themeColor="accent6"/>
+        </w:rPr>
+        <w:t>l</w:t>
+      </w:r>
+    </w:p>
+    <w:p>
+      <w:pPr>
+        <w:pStyle w:val="Heading1"/>
+      </w:pPr>
+      <w:r>
+        <w:t>Test 72 – GET Province (Province ID, Acceptance)</w:t>
+      </w:r>
+    </w:p>
+    <w:p>
+      <w:r>
+        <w:rPr>
+          <w:i/>
+          <w:iCs/>
+        </w:rPr>
+        <w:t>Description</w:t>
+      </w:r>
+      <w:r>
+        <w:t xml:space="preserve">: This test will utilise the ability for the API to return basic information regarding a specific province, by the supplying of a valid ID as </w:t>
+      </w:r>
+      <w:r>
+        <w:t>the first parameter. For this test, I will use the location</w:t>
+      </w:r>
+      <w:r>
+        <w:rPr>
+          <w:b/>
+          <w:bCs/>
+        </w:rPr>
+        <w:t xml:space="preserve"> </w:t>
+      </w:r>
+      <w:r>
+        <w:t>‘</w:t>
+      </w:r>
+      <w:r>
+        <w:rPr>
+          <w:b/>
+          <w:bCs/>
+        </w:rPr>
+        <w:t>India_SriLanka</w:t>
+      </w:r>
+      <w:r>
+        <w:t>’ as the parameter.</w:t>
+      </w:r>
+    </w:p>
+    <w:p>
+      <w:r>
+        <w:rPr>
+          <w:i/>
+          <w:iCs/>
+        </w:rPr>
+        <w:t>Result</w:t>
+      </w:r>
+      <w:r>
+        <w:t>: This request returned a 200 OK response, and the JSON provided described the basic details of the location. These details are the same ones included with the no-parameters variant of the province command</w:t>
+      </w:r>
+      <w:r>
+        <w:t>, demonstrating the API is able to return a specific value of the province set on request.</w:t>
+      </w:r>
+    </w:p>
+    <w:p>
+      <w:pPr>
+        <w:rPr>
+          <w:color w:val="70AD47" w:themeColor="accent6"/>
+        </w:rPr>
+      </w:pPr>
+      <w:r>
+        <w:rPr>
+          <w:color w:val="70AD47" w:themeColor="accent6"/>
+        </w:rPr>
+        <w:t>Successfu</w:t>
+      </w:r>
+      <w:r>
+        <w:rPr>
+          <w:color w:val="70AD47" w:themeColor="accent6"/>
+        </w:rPr>
+        <w:t>l</w:t>
+      </w:r>
+    </w:p>
+    <w:p>
+      <w:pPr>
+        <w:pStyle w:val="Heading1"/>
+      </w:pPr>
+      <w:r>
+        <w:t>Test 73 – GET Province (Province ID, Edge Case)</w:t>
+      </w:r>
+    </w:p>
+    <w:p>
+      <w:r>
+        <w:rPr>
+          <w:i/>
+          <w:iCs/>
+        </w:rPr>
+        <w:t>Description</w:t>
+      </w:r>
+      <w:r>
+        <w:t>: This test will attempt to supply other identifying information as the province ID when submitting a request, notably the capital city of the location. This request should be permitted for this variant of the command and should display the same results as if the province ID itself was supplied. For this test, the parameter provided will be the city name of ‘Kotte’.</w:t>
+      </w:r>
+    </w:p>
+    <w:p>
+      <w:r>
+        <w:rPr>
+          <w:i/>
+          <w:iCs/>
+        </w:rPr>
+        <w:t>Result</w:t>
+      </w:r>
+      <w:r>
+        <w:t xml:space="preserve">: A 200 OK response was returned, and the information provided was the same as that of </w:t>
+      </w:r>
+      <w:r>
+        <w:t>‘</w:t>
+      </w:r>
+      <w:r>
+        <w:rPr>
+          <w:b/>
+          <w:bCs/>
+        </w:rPr>
+        <w:t>India_SriLanka</w:t>
+      </w:r>
+      <w:r>
+        <w:t>’</w:t>
+      </w:r>
+      <w:r>
+        <w:t>, as the city “Kotte” is the capital city for this location. This demonstrates the API is able to use the name of a city as a result rather than the ID, though it should be noted this is the only case in which use of a city name is permitted rather than a province ID.</w:t>
+      </w:r>
+    </w:p>
+    <w:p>
+      <w:pPr>
+        <w:rPr>
+          <w:color w:val="70AD47" w:themeColor="accent6"/>
+        </w:rPr>
+      </w:pPr>
+      <w:r>
+        <w:rPr>
+          <w:color w:val="70AD47" w:themeColor="accent6"/>
+        </w:rPr>
+        <w:t>Successfu</w:t>
+      </w:r>
+      <w:r>
+        <w:rPr>
+          <w:color w:val="70AD47" w:themeColor="accent6"/>
+        </w:rPr>
+        <w:t>l</w:t>
+      </w:r>
+    </w:p>
+    <w:p>
+      <w:pPr>
+        <w:pStyle w:val="Heading1"/>
+      </w:pPr>
+      <w:r>
+        <w:t>Test 74 – GET Province (Province ID, Erroneous)</w:t>
+      </w:r>
+    </w:p>
+    <w:p>
+      <w:r>
+        <w:rPr>
+          <w:i/>
+          <w:iCs/>
+        </w:rPr>
+        <w:t>Description</w:t>
+      </w:r>
+      <w:r>
+        <w:t>: In this test I will supply an invalid province ID name as the parameter for this request, this should return a failure response as the location specified cannot be within the dataset. For this test I will provide the parameter “AAA” as the province ID.</w:t>
+      </w:r>
+    </w:p>
+    <w:p>
+      <w:r>
+        <w:rPr>
+          <w:i/>
+          <w:iCs/>
+        </w:rPr>
+        <w:t>Result</w:t>
+      </w:r>
+      <w:r>
+        <w:t>:</w:t>
+      </w:r>
+      <w:r>
+        <w:t xml:space="preserve"> The server responded with a “400 Not Found” response, </w:t>
+      </w:r>
+      <w:r>
+        <w:t>signifying that the requested parameter cannot be found within the provinces dataset. Additionally, no JSON response was included.</w:t>
+      </w:r>
+    </w:p>
+    <w:p>
+      <w:pPr>
+        <w:rPr>
+          <w:color w:val="70AD47" w:themeColor="accent6"/>
+        </w:rPr>
+      </w:pPr>
+      <w:r>
+        <w:rPr>
+          <w:color w:val="70AD47" w:themeColor="accent6"/>
+        </w:rPr>
+        <w:t>Successfu</w:t>
+      </w:r>
+      <w:r>
+        <w:rPr>
+          <w:color w:val="70AD47" w:themeColor="accent6"/>
+        </w:rPr>
+        <w:t>l</w:t>
+      </w:r>
+    </w:p>
+    <w:p>
+      <w:pPr>
+        <w:pStyle w:val="Heading1"/>
+      </w:pPr>
+      <w:r>
+        <w:t>Test 75 – GET Province (Province ID + World Code, Acceptance)</w:t>
+      </w:r>
+    </w:p>
+    <w:p>
+      <w:r>
+        <w:rPr>
+          <w:i/>
+          <w:iCs/>
+        </w:rPr>
+        <w:t>Description</w:t>
+      </w:r>
+      <w:r>
+        <w:t xml:space="preserve">: When provided with a world code, the province command should return all relevant provincial information, but with the inclusion of world specific information such as the constructions at the location, as well as the current owner. For this test I will use the </w:t>
+      </w:r>
+      <w:r>
+        <w:t>‘</w:t>
+      </w:r>
+      <w:r>
+        <w:rPr>
+          <w:b/>
+          <w:bCs/>
+        </w:rPr>
+        <w:t>India_SriLanka</w:t>
+      </w:r>
+      <w:r>
+        <w:t>’</w:t>
+      </w:r>
+      <w:r>
+        <w:t xml:space="preserve"> location along with the world code ‘</w:t>
+      </w:r>
+      <w:r>
+        <w:t>EPTR65E23EJ4HFTZ</w:t>
+      </w:r>
+      <w:r>
+        <w:t>’, which should return a location occupied by the country “ADMIN” with tier 1 military buildings and tier 2 economic buildings.</w:t>
+      </w:r>
+    </w:p>
+    <w:p>
+      <w:r>
+        <w:rPr>
+          <w:i/>
+          <w:iCs/>
+        </w:rPr>
+        <w:lastRenderedPageBreak/>
+        <w:t>Result</w:t>
+      </w:r>
+      <w:r>
+        <w:t xml:space="preserve">: </w:t>
+      </w:r>
+      <w:r>
+        <w:t>The server responded with a 200 OK response and returned all the information of the province along with the world specific information – the owner and the buildings, as well as any bonuses supplied by the constructions in the location.  This is the expected outcome of this request.</w:t>
+      </w:r>
+    </w:p>
+    <w:p>
+      <w:pPr>
+        <w:rPr>
+          <w:color w:val="70AD47" w:themeColor="accent6"/>
+        </w:rPr>
+      </w:pPr>
+      <w:r>
+        <w:rPr>
+          <w:color w:val="70AD47" w:themeColor="accent6"/>
+        </w:rPr>
+        <w:t>Successfu</w:t>
+      </w:r>
+      <w:r>
+        <w:rPr>
+          <w:color w:val="70AD47" w:themeColor="accent6"/>
+        </w:rPr>
+        <w:t>l</w:t>
+      </w:r>
+    </w:p>
+    <w:p>
+      <w:pPr>
+        <w:pStyle w:val="Heading1"/>
+      </w:pPr>
+      <w:r>
+        <w:t>Test 76 – GET Province (Province ID + World Code, Edge Case)</w:t>
+      </w:r>
+    </w:p>
+    <w:p>
+      <w:r>
+        <w:rPr>
+          <w:i/>
+          <w:iCs/>
+        </w:rPr>
+        <w:t>Description</w:t>
+      </w:r>
+      <w:r>
+        <w:t>: As previously mentioned, this request should not be able to use any other identifying information such as capital city names as a parameter – this test will use the ‘Kotte’ location as the parameter</w:t>
+      </w:r>
+      <w:r>
+        <w:t>, as well as the same world code as the last test,</w:t>
+      </w:r>
+      <w:r>
+        <w:t xml:space="preserve"> to discover the response received when this is attempted.</w:t>
+      </w:r>
+    </w:p>
+    <w:p>
+      <w:r>
+        <w:rPr>
+          <w:i/>
+          <w:iCs/>
+        </w:rPr>
+        <w:t>Result</w:t>
+      </w:r>
+      <w:r>
+        <w:t>:</w:t>
+      </w:r>
+      <w:r>
+        <w:t xml:space="preserve"> This request returns a 200 OK response, however, the JSON response is notably erroneous, with a returned value signalling an error has occurred in the API script, this is likely due to the possibility of an invalid province ID being supplied is not correctly handled. This result can be assumed to be the same for any invalid province ID, regardless of it is an existing capital city.</w:t>
+      </w:r>
+    </w:p>
+    <w:p>
+      <w:pPr>
+        <w:rPr>
+          <w:color w:val="FF0000"/>
+        </w:rPr>
+      </w:pPr>
+      <w:r>
+        <w:rPr>
+          <w:color w:val="FF0000"/>
+        </w:rPr>
+        <w:t>API</w:t>
+      </w:r>
+      <w:r>
+        <w:rPr>
+          <w:color w:val="FF0000"/>
+        </w:rPr>
+        <w:t xml:space="preserve"> Issue</w:t>
+      </w:r>
+    </w:p>
+    <w:p>
+      <w:pPr>
+        <w:pStyle w:val="Heading1"/>
+      </w:pPr>
+      <w:r>
+        <w:t>Test 77 – GET Province (Province ID + World Code, Erroneous)</w:t>
+      </w:r>
+    </w:p>
+    <w:p>
+      <w:r>
+        <w:rPr>
+          <w:i/>
+          <w:iCs/>
+        </w:rPr>
+        <w:t>Description</w:t>
+      </w:r>
+      <w:r>
+        <w:t>: As the use of an invalid parameter has been discovered to cause issues, this erroneous test will solely refer to the use of an invalid world code, as well as a world code that does not have any occupiers in the region, hence giving the province no world specific information to refer to.</w:t>
+      </w:r>
+    </w:p>
+    <w:p>
+      <w:r>
+        <w:rPr>
+          <w:i/>
+          <w:iCs/>
+        </w:rPr>
+        <w:t>Result</w:t>
+      </w:r>
+      <w:r>
+        <w:t xml:space="preserve">: When supplied with an invalid world code, the server sent a 200 OK response, and provided the basic JSON of the province, as would be returned when only the province ID was supplied as a parameter. Doing this with a valid world code but one that does not have any modifications to the specified location provided the same results. </w:t>
+      </w:r>
+    </w:p>
+    <w:p>
+      <w:pPr>
+        <w:rPr>
+          <w:color w:val="70AD47" w:themeColor="accent6"/>
+        </w:rPr>
+      </w:pPr>
+      <w:r>
+        <w:rPr>
+          <w:color w:val="70AD47" w:themeColor="accent6"/>
+        </w:rPr>
+        <w:t>Successfu</w:t>
+      </w:r>
+      <w:r>
+        <w:rPr>
+          <w:color w:val="70AD47" w:themeColor="accent6"/>
+        </w:rPr>
+        <w:t>l</w:t>
+      </w:r>
+    </w:p>
+    <w:p>
+      <w:pPr>
+        <w:pStyle w:val="Heading1"/>
+      </w:pPr>
+      <w:r>
+        <w:t>Test 78 – GET View (No Parameters, Erroneous)</w:t>
+      </w:r>
+    </w:p>
+    <w:p>
+      <w:r>
+        <w:rPr>
+          <w:i/>
+          <w:iCs/>
+        </w:rPr>
+        <w:t>Description</w:t>
+      </w:r>
+      <w:r>
+        <w:t>: This test will check the results of attempting to use a GET request on the view tag, used for returning information like province visibility and province owners, when no parameters are provided. This should not be an accepted request, as the View command is player specific and should return information based on the supplied player API key.</w:t>
+      </w:r>
+    </w:p>
+    <w:p>
+      <w:r>
+        <w:rPr>
+          <w:i/>
+          <w:iCs/>
+        </w:rPr>
+        <w:t>Result</w:t>
+      </w:r>
+      <w:r>
+        <w:t>:</w:t>
+      </w:r>
+      <w:r>
+        <w:t xml:space="preserve"> A “404 Not Found” response was received, with no JSON information attached, this is because the API is designed to handle requests with no parameters supplied.</w:t>
+      </w:r>
+    </w:p>
+    <w:p>
+      <w:pPr>
+        <w:rPr>
+          <w:color w:val="70AD47" w:themeColor="accent6"/>
+        </w:rPr>
+      </w:pPr>
+      <w:r>
+        <w:rPr>
+          <w:color w:val="70AD47" w:themeColor="accent6"/>
+        </w:rPr>
+        <w:t>Successfu</w:t>
+      </w:r>
+      <w:r>
+        <w:rPr>
+          <w:color w:val="70AD47" w:themeColor="accent6"/>
+        </w:rPr>
+        <w:t>l</w:t>
+      </w:r>
+    </w:p>
+    <w:p>
+      <w:pPr>
+        <w:pStyle w:val="Heading1"/>
+      </w:pPr>
+      <w:r>
+        <w:t>Test 79 – GET View (API Key, Acceptance)</w:t>
+      </w:r>
+    </w:p>
+    <w:p>
+      <w:r>
+        <w:rPr>
+          <w:i/>
+          <w:iCs/>
+        </w:rPr>
+        <w:t>Description</w:t>
+      </w:r>
+      <w:r>
+        <w:t>: This test will concern the use of the view command when supplied with a valid API key, this should return a list of provinces with visibility information and ownership information supplied. This data is based on the world the player inhabits as well as their own provinces – players will be able to view locations they have any link to – coastal or adjacent.</w:t>
+      </w:r>
+    </w:p>
+    <w:p>
+      <w:r>
+        <w:rPr>
+          <w:i/>
+          <w:iCs/>
+        </w:rPr>
+        <w:lastRenderedPageBreak/>
+        <w:t>Result</w:t>
+      </w:r>
+      <w:r>
+        <w:t>:</w:t>
+      </w:r>
+      <w:r>
+        <w:t xml:space="preserve"> When supplied with a valid API key, a 200 OK response was received, as well as a json response detailing all provinces on the map, with appended information such as their visibility, owner, and colour (as determined by the owner)</w:t>
+      </w:r>
+    </w:p>
+    <w:p>
+      <w:pPr>
+        <w:rPr>
+          <w:color w:val="70AD47" w:themeColor="accent6"/>
+        </w:rPr>
+      </w:pPr>
+      <w:r>
+        <w:rPr>
+          <w:color w:val="70AD47" w:themeColor="accent6"/>
+        </w:rPr>
+        <w:t>Successfu</w:t>
+      </w:r>
+      <w:r>
+        <w:rPr>
+          <w:color w:val="70AD47" w:themeColor="accent6"/>
+        </w:rPr>
+        <w:t>l</w:t>
+      </w:r>
+    </w:p>
+    <w:p>
+      <w:pPr>
+        <w:pStyle w:val="Heading1"/>
+      </w:pPr>
+      <w:r>
+        <w:t>Test 80 – GET View (API Key, Erroneous)</w:t>
+      </w:r>
+    </w:p>
+    <w:p>
+      <w:r>
+        <w:rPr>
+          <w:i/>
+          <w:iCs/>
+        </w:rPr>
+        <w:t>Description</w:t>
+      </w:r>
+      <w:r>
+        <w:t xml:space="preserve">: In this test I will perform the View request </w:t>
+      </w:r>
+      <w:r>
+        <w:t>again but</w:t>
+      </w:r>
+      <w:r>
+        <w:t xml:space="preserve"> supply an invalid API key – this should have the same results as the no parameters test, as the API should discover that the supplied API </w:t>
+      </w:r>
+      <w:r>
+        <w:t xml:space="preserve">key </w:t>
+      </w:r>
+      <w:r>
+        <w:t>does not exist within the database.</w:t>
+      </w:r>
+    </w:p>
+    <w:p>
+      <w:r>
+        <w:rPr>
+          <w:i/>
+          <w:iCs/>
+        </w:rPr>
+        <w:t>Result</w:t>
+      </w:r>
+      <w:r>
+        <w:t>:</w:t>
+      </w:r>
+      <w:r>
+        <w:t xml:space="preserve"> As expected the response received was a “404 Not Found” response, with no additional JSON returns, demonstrating that this feature works as intended.</w:t>
+      </w:r>
+    </w:p>
+    <w:p>
+      <w:pPr>
+        <w:rPr>
+          <w:color w:val="70AD47" w:themeColor="accent6"/>
+        </w:rPr>
+      </w:pPr>
+      <w:r>
+        <w:rPr>
+          <w:color w:val="70AD47" w:themeColor="accent6"/>
+        </w:rPr>
+        <w:t>Successfu</w:t>
+      </w:r>
+      <w:r>
+        <w:rPr>
+          <w:color w:val="70AD47" w:themeColor="accent6"/>
+        </w:rPr>
+        <w:t>l</w:t>
+      </w:r>
+    </w:p>
+    <w:p>
+      <w:pPr>
+        <w:pStyle w:val="Heading1"/>
+      </w:pPr>
+      <w:r>
+        <w:t>Test 81 – GET Country (No Parameters, Erroneous)</w:t>
+      </w:r>
+    </w:p>
+    <w:p>
+      <w:r>
+        <w:rPr>
+          <w:i/>
+          <w:iCs/>
+        </w:rPr>
+        <w:t>Description</w:t>
+      </w:r>
+      <w:r>
+        <w:t xml:space="preserve">: The country GET request can be used to examine details concerning a specific user by supplying their name as a parameter, however, this feature cannot be used to display all users within the database for security reasons (some players will wish to keep their world codes </w:t>
+      </w:r>
+      <w:r>
+        <w:t>private and</w:t>
+      </w:r>
+      <w:r>
+        <w:t xml:space="preserve"> doing this would permit any user to read all the world codes in the game), therefore providing no parameters should cause a failure response.</w:t>
+      </w:r>
+    </w:p>
+    <w:p>
+      <w:r>
+        <w:rPr>
+          <w:i/>
+          <w:iCs/>
+        </w:rPr>
+        <w:t>Result</w:t>
+      </w:r>
+      <w:r>
+        <w:t>:</w:t>
+      </w:r>
+      <w:r>
+        <w:t xml:space="preserve"> This method caused a response of “405 Method Not Allowed” with no additional JSON response. This demonstrates that the API will not permit users to access the information of all registered players of the game, as is expected.</w:t>
+      </w:r>
+    </w:p>
+    <w:p>
+      <w:pPr>
+        <w:rPr>
+          <w:color w:val="70AD47" w:themeColor="accent6"/>
+        </w:rPr>
+      </w:pPr>
+      <w:r>
+        <w:rPr>
+          <w:color w:val="70AD47" w:themeColor="accent6"/>
+        </w:rPr>
+        <w:t>Successfu</w:t>
+      </w:r>
+      <w:r>
+        <w:rPr>
+          <w:color w:val="70AD47" w:themeColor="accent6"/>
+        </w:rPr>
+        <w:t>l</w:t>
+      </w:r>
+    </w:p>
+    <w:p>
+      <w:pPr>
+        <w:pStyle w:val="Heading1"/>
+      </w:pPr>
+      <w:r>
+        <w:t>Test 82 – GET Country (Country Name, Acceptance)</w:t>
+      </w:r>
+    </w:p>
+    <w:p>
+      <w:r>
+        <w:rPr>
+          <w:i/>
+          <w:iCs/>
+        </w:rPr>
+        <w:t>Description</w:t>
+      </w:r>
+      <w:r>
+        <w:t>: This test will attempt to use the country method to return information relating to a specific user, namely “ADMIN”, using their name as a parameter. This should be accepted, and should return various user information, such as their name, colour, and others. It should be noted however that this request should not return certain information such as the hashed password</w:t>
+      </w:r>
+      <w:r>
+        <w:t xml:space="preserve"> or API key</w:t>
+      </w:r>
+      <w:r>
+        <w:t xml:space="preserve"> of the user.</w:t>
+      </w:r>
+    </w:p>
+    <w:p>
+      <w:r>
+        <w:rPr>
+          <w:i/>
+          <w:iCs/>
+        </w:rPr>
+        <w:t>Result</w:t>
+      </w:r>
+      <w:r>
+        <w:t>:</w:t>
+      </w:r>
+      <w:r>
+        <w:t xml:space="preserve"> The call was successful, returning a 200 OK response with appended JSON information including all the non-sensitive information about a player. This request also appends information such as coastal dominance and the list of all owned locations, for use within the session statistics screen.</w:t>
+      </w:r>
+    </w:p>
+    <w:p>
+      <w:pPr>
+        <w:rPr>
+          <w:color w:val="70AD47" w:themeColor="accent6"/>
+        </w:rPr>
+      </w:pPr>
+      <w:r>
+        <w:rPr>
+          <w:color w:val="70AD47" w:themeColor="accent6"/>
+        </w:rPr>
+        <w:t>Successfu</w:t>
+      </w:r>
+      <w:r>
+        <w:rPr>
+          <w:color w:val="70AD47" w:themeColor="accent6"/>
+        </w:rPr>
+        <w:t>l</w:t>
+      </w:r>
+    </w:p>
+    <w:p>
+      <w:pPr>
+        <w:pStyle w:val="Heading1"/>
+      </w:pPr>
+      <w:r>
+        <w:t>Test 83 – GET Country (Country Name, Erroneous)</w:t>
+      </w:r>
+    </w:p>
+    <w:p>
+      <w:r>
+        <w:rPr>
+          <w:i/>
+          <w:iCs/>
+        </w:rPr>
+        <w:t>Description</w:t>
+      </w:r>
+      <w:r>
+        <w:t>: In this test I will attempt to provide an invalid country name as a parameter for the GET country request. As the player’s name provided, “B5D”, does not exist, there should be a failure response from the server.</w:t>
+      </w:r>
+    </w:p>
+    <w:p>
+      <w:r>
+        <w:rPr>
+          <w:i/>
+          <w:iCs/>
+        </w:rPr>
+        <w:lastRenderedPageBreak/>
+        <w:t>Result</w:t>
+      </w:r>
+      <w:r>
+        <w:t>:</w:t>
+      </w:r>
+      <w:r>
+        <w:t xml:space="preserve"> This request resulted in a “404 Not Found” Response, demonstrating that the name supplied does not exist within the dataset, and therefore there was no information to supply in response to the request. As with other failure responses, this HTTP request provided no JSON response.</w:t>
+      </w:r>
+    </w:p>
+    <w:p>
+      <w:pPr>
+        <w:rPr>
+          <w:color w:val="70AD47" w:themeColor="accent6"/>
+        </w:rPr>
+      </w:pPr>
+      <w:r>
+        <w:rPr>
+          <w:color w:val="70AD47" w:themeColor="accent6"/>
+        </w:rPr>
+        <w:t>Successfu</w:t>
+      </w:r>
+      <w:r>
+        <w:rPr>
+          <w:color w:val="70AD47" w:themeColor="accent6"/>
+        </w:rPr>
+        <w:t>l</w:t>
+      </w:r>
+    </w:p>
+    <w:p>
+      <w:pPr>
+        <w:pStyle w:val="Heading1"/>
+      </w:pPr>
+      <w:r>
+        <w:t>Test 84 – GET Country (API Key, Edge Case)</w:t>
+      </w:r>
+    </w:p>
+    <w:p>
+      <w:r>
+        <w:rPr>
+          <w:i/>
+          <w:iCs/>
+        </w:rPr>
+        <w:t>Description</w:t>
+      </w:r>
+      <w:r>
+        <w:t>: This test will attempt to use the country API method with the API key, returning country information based on the supplied key. This is not a feature I have implemented, but due to the set up of the API, may be one that is possible, therefore this test might have unexpected results.</w:t>
+      </w:r>
+    </w:p>
+    <w:p>
+      <w:r>
+        <w:rPr>
+          <w:i/>
+          <w:iCs/>
+        </w:rPr>
+        <w:t>Result</w:t>
+      </w:r>
+      <w:r>
+        <w:t>: The API returned a 404 Not Found response, as it interpreted the supplied API key as a country name, and therefore did not find any results for the request. This result is neutral, as while it did not work, it was not an intended feature and did not cause any other issues, and therefore does not need changing.</w:t>
+      </w:r>
+    </w:p>
+    <w:p>
+      <w:pPr>
+        <w:rPr>
+          <w:color w:val="70AD47" w:themeColor="accent6"/>
+        </w:rPr>
+      </w:pPr>
+      <w:r>
+        <w:rPr>
+          <w:color w:val="70AD47" w:themeColor="accent6"/>
+        </w:rPr>
+        <w:t>Successfu</w:t>
+      </w:r>
+      <w:r>
+        <w:rPr>
+          <w:color w:val="70AD47" w:themeColor="accent6"/>
+        </w:rPr>
+        <w:t>l</w:t>
+      </w:r>
+    </w:p>
+    <w:p>
+      <w:pPr>
+        <w:pStyle w:val="Heading1"/>
+      </w:pPr>
+      <w:r>
+        <w:t>Test 85 – GET Country (Country Name, Edge Case)</w:t>
+      </w:r>
+    </w:p>
+    <w:p>
+      <w:r>
+        <w:rPr>
+          <w:i/>
+          <w:iCs/>
+        </w:rPr>
+        <w:t>Description</w:t>
+      </w:r>
+      <w:r>
+        <w:t>: In this request, I will provide a valid country name but with invalid case. As case is important for other features such as login, it is possible that this may cause issues if the API does not consider case in the request.</w:t>
+      </w:r>
+      <w:r>
+        <w:t xml:space="preserve"> For this test I will send the parameter “admin”, which is the lowercase equivalent of the user “ADMIN”, which ideally will not be interpreted as a valid country name.</w:t>
+      </w:r>
+    </w:p>
+    <w:p>
+      <w:r>
+        <w:rPr>
+          <w:i/>
+          <w:iCs/>
+        </w:rPr>
+        <w:t>Result</w:t>
+      </w:r>
+      <w:r>
+        <w:t>:</w:t>
+      </w:r>
+      <w:r>
+        <w:t xml:space="preserve"> </w:t>
+      </w:r>
+      <w:r>
+        <w:t>The request received a 200 OK response and the information for the user “ADMIN” was supplied as a result. Originally this was considered to be a severe issue – as this could mean a user may be able to gain access to an account by creating an account with a similar name but with different case, as the API would not be able to differentiate the two. However, this is actually not the case, as when creating a country, the API will check for duplicates regardless of case, and therefore creating a nation with the same name but with different case is impossible unless the player has access to the database itself. It still cannot be ignored that this presents a problem where some aspects of the website include case sensitivity and some do not, but this issue was not as catastrophic as originally expected.</w:t>
+      </w:r>
+    </w:p>
+    <w:p>
+      <w:pPr>
+        <w:rPr>
+          <w:color w:val="BF8F00" w:themeColor="accent4" w:themeShade="BF"/>
+        </w:rPr>
+      </w:pPr>
+      <w:r>
+        <w:rPr>
+          <w:color w:val="BF8F00" w:themeColor="accent4" w:themeShade="BF"/>
+        </w:rPr>
+        <w:t>Low Priority API Issue</w:t>
+      </w:r>
+    </w:p>
+    <w:p>
+      <w:pPr>
+        <w:pStyle w:val="Heading1"/>
+      </w:pPr>
+      <w:r>
+        <w:t>Test 86 – GET World (No Parameters, Erroneous)</w:t>
+      </w:r>
+    </w:p>
+    <w:p>
+      <w:r>
+        <w:rPr>
+          <w:i/>
+          <w:iCs/>
+        </w:rPr>
+        <w:t>Description</w:t>
+      </w:r>
+      <w:r>
+        <w:t>:</w:t>
+      </w:r>
+      <w:r>
+        <w:t xml:space="preserve"> As with the country list, there should not be a way for players to list all available worlds. Players are expected to share their world codes through their own means, not just join random available games. This test will attempt to provide no parameters to a world GET request in order to attempt to list all available worlds.</w:t>
+      </w:r>
+    </w:p>
+    <w:p>
+      <w:r>
+        <w:rPr>
+          <w:i/>
+          <w:iCs/>
+        </w:rPr>
+        <w:t>Result</w:t>
+      </w:r>
+      <w:r>
+        <w:t>:</w:t>
+      </w:r>
+      <w:r>
+        <w:t xml:space="preserve"> Similar to the country tests, this request returned a “405 Method Not Allowed” response with no included JSON data, demonstrating that the command to access all available worlds is not accessible.</w:t>
+      </w:r>
+    </w:p>
+    <w:p>
+      <w:pPr>
+        <w:rPr>
+          <w:color w:val="70AD47" w:themeColor="accent6"/>
+        </w:rPr>
+      </w:pPr>
+      <w:r>
+        <w:rPr>
+          <w:color w:val="70AD47" w:themeColor="accent6"/>
+        </w:rPr>
+        <w:t>Successfu</w:t>
+      </w:r>
+      <w:r>
+        <w:rPr>
+          <w:color w:val="70AD47" w:themeColor="accent6"/>
+        </w:rPr>
+        <w:t>l</w:t>
+      </w:r>
+    </w:p>
+    <w:p>
+      <w:pPr>
+        <w:pStyle w:val="Heading1"/>
+      </w:pPr>
+      <w:r>
+        <w:lastRenderedPageBreak/>
+        <w:t>Test 87 – GET World (World Code, Acceptance)</w:t>
+      </w:r>
+    </w:p>
+    <w:p>
+      <w:r>
+        <w:rPr>
+          <w:i/>
+          <w:iCs/>
+        </w:rPr>
+        <w:t>Description</w:t>
+      </w:r>
+      <w:r>
+        <w:t>: The only identifying information regarding a world is its world code, even things like world names can be duplicates, therefore the GET world request will only accept a world code as a parameter. This test will ensure this feature works by providing a valid world code as a parameter, after which the server response should detail information about the world, including information on its occupants.</w:t>
+      </w:r>
+    </w:p>
+    <w:p>
+      <w:r>
+        <w:rPr>
+          <w:i/>
+          <w:iCs/>
+        </w:rPr>
+        <w:t>Result</w:t>
+      </w:r>
+      <w:r>
+        <w:t>:</w:t>
+      </w:r>
+      <w:r>
+        <w:t xml:space="preserve"> The request returned a 200 OK and the JSON data response included all relevant world information including occupant details, as is expected.</w:t>
+      </w:r>
+    </w:p>
+    <w:p>
+      <w:pPr>
+        <w:rPr>
+          <w:color w:val="70AD47" w:themeColor="accent6"/>
+        </w:rPr>
+      </w:pPr>
+      <w:r>
+        <w:rPr>
+          <w:color w:val="70AD47" w:themeColor="accent6"/>
+        </w:rPr>
+        <w:t>Successfu</w:t>
+      </w:r>
+      <w:r>
+        <w:rPr>
+          <w:color w:val="70AD47" w:themeColor="accent6"/>
+        </w:rPr>
+        <w:t>l</w:t>
+      </w:r>
+    </w:p>
+    <w:p>
+      <w:pPr>
+        <w:pStyle w:val="Heading1"/>
+      </w:pPr>
+      <w:r>
+        <w:t>Test 88 – GET World (World Code, Erroneous)</w:t>
+      </w:r>
+    </w:p>
+    <w:p>
+      <w:r>
+        <w:rPr>
+          <w:i/>
+          <w:iCs/>
+        </w:rPr>
+        <w:t>Description</w:t>
+      </w:r>
+      <w:r>
+        <w:t>: This test will cover the case in which an invalid world code is provided in a GET world request</w:t>
+      </w:r>
+      <w:r>
+        <w:t>, which should clearly result in a failure response.</w:t>
+      </w:r>
+    </w:p>
+    <w:p>
+      <w:r>
+        <w:rPr>
+          <w:i/>
+          <w:iCs/>
+        </w:rPr>
+        <w:t>Result</w:t>
+      </w:r>
+      <w:r>
+        <w:t>: As with similar cases the server responded with a 404 Not Found response and provided no JSON response.</w:t>
+      </w:r>
+    </w:p>
+    <w:p>
+      <w:pPr>
+        <w:rPr>
+          <w:color w:val="70AD47" w:themeColor="accent6"/>
+        </w:rPr>
+      </w:pPr>
+      <w:r>
+        <w:rPr>
+          <w:color w:val="70AD47" w:themeColor="accent6"/>
+        </w:rPr>
+        <w:t>Successfu</w:t>
+      </w:r>
+      <w:r>
+        <w:rPr>
+          <w:color w:val="70AD47" w:themeColor="accent6"/>
+        </w:rPr>
+        <w:t>l</w:t>
+      </w:r>
+    </w:p>
+    <w:p>
+      <w:pPr>
+        <w:pStyle w:val="Heading1"/>
+      </w:pPr>
+      <w:r>
+        <w:t>Test 8</w:t>
+      </w:r>
+      <w:r>
+        <w:t>9</w:t>
+      </w:r>
+      <w:r>
+        <w:t xml:space="preserve"> – GET World (World Code, Edge Case)</w:t>
+      </w:r>
+    </w:p>
+    <w:p>
+      <w:r>
+        <w:rPr>
+          <w:i/>
+          <w:iCs/>
+        </w:rPr>
+        <w:t>Description</w:t>
+      </w:r>
+      <w:r>
+        <w:t xml:space="preserve">: While this likely cannot cause any issues, I </w:t>
+      </w:r>
+      <w:r>
+        <w:t>am curious if the case issue previously mentioned in this document is present in other parts of the program, particularly in the world code. This test will use a valid world code (usually in full upper case)</w:t>
+      </w:r>
+      <w:r>
+        <w:t xml:space="preserve"> with lower case letters in place of the </w:t>
+      </w:r>
+      <w:r>
+        <w:t>upper-case</w:t>
+      </w:r>
+      <w:r>
+        <w:t xml:space="preserve"> letters to verify if this is a consistent issue.</w:t>
+      </w:r>
+    </w:p>
+    <w:p>
+      <w:r>
+        <w:rPr>
+          <w:i/>
+          <w:iCs/>
+        </w:rPr>
+        <w:t>Result</w:t>
+      </w:r>
+      <w:r>
+        <w:t>:</w:t>
+      </w:r>
+      <w:r>
+        <w:t xml:space="preserve"> As with the country name, the API also interpreted a </w:t>
+      </w:r>
+      <w:r>
+        <w:t>lower-case</w:t>
+      </w:r>
+      <w:r>
+        <w:t xml:space="preserve"> variant of the world code as a valid code, though this has no potential avenues for abuse, as the world code cannot normally generate any lowercase letters. This does mean that it is likely all parameters are not-case sensitive however, so this must be considered in the future.</w:t>
+      </w:r>
+    </w:p>
+    <w:p>
+      <w:pPr>
+        <w:rPr>
+          <w:color w:val="70AD47" w:themeColor="accent6"/>
+        </w:rPr>
+      </w:pPr>
+      <w:r>
+        <w:rPr>
+          <w:color w:val="70AD47" w:themeColor="accent6"/>
+        </w:rPr>
+        <w:t>Successfu</w:t>
+      </w:r>
+      <w:r>
+        <w:rPr>
+          <w:color w:val="70AD47" w:themeColor="accent6"/>
+        </w:rPr>
+        <w:t>l</w:t>
+      </w:r>
+    </w:p>
+    <w:p>
+      <w:pPr>
+        <w:pStyle w:val="Heading1"/>
+      </w:pPr>
+      <w:r>
+        <w:t>Test 90 – GET Building (No Parameters, Acceptance)</w:t>
+      </w:r>
+    </w:p>
+    <w:p>
+      <w:r>
+        <w:rPr>
+          <w:i/>
+          <w:iCs/>
+        </w:rPr>
+        <w:t>Description</w:t>
+      </w:r>
+      <w:r>
+        <w:t>: Unlike country and world, the building method can be used to return all applicable buildings by providing no parameters, as it contains only information that is intended to be accessible by any user. This test will try and use this method to return all the buildings in the game, in the same manner as was done for provinces.</w:t>
+      </w:r>
+    </w:p>
+    <w:p>
+      <w:r>
+        <w:rPr>
+          <w:i/>
+          <w:iCs/>
+        </w:rPr>
+        <w:t>Result</w:t>
+      </w:r>
+      <w:r>
+        <w:t>:</w:t>
+      </w:r>
+      <w:r>
+        <w:t xml:space="preserve"> The server responded with a generic 200 OK response, and the JSON response provided contained a list of all 15 buildings implemented in the game, as well as their bonuses and names. </w:t>
+      </w:r>
+    </w:p>
+    <w:p>
+      <w:pPr>
+        <w:rPr>
+          <w:color w:val="70AD47" w:themeColor="accent6"/>
+        </w:rPr>
+      </w:pPr>
+      <w:r>
+        <w:rPr>
+          <w:color w:val="70AD47" w:themeColor="accent6"/>
+        </w:rPr>
+        <w:t>Successfu</w:t>
+      </w:r>
+      <w:r>
+        <w:rPr>
+          <w:color w:val="70AD47" w:themeColor="accent6"/>
+        </w:rPr>
+        <w:t>l</w:t>
+      </w:r>
+    </w:p>
+    <w:p>
+      <w:pPr>
+        <w:pStyle w:val="Heading1"/>
+      </w:pPr>
+      <w:r>
+        <w:lastRenderedPageBreak/>
+        <w:t>Test 91 – GET Building (Building Name, Acceptance)</w:t>
+      </w:r>
+    </w:p>
+    <w:p>
+      <w:r>
+        <w:rPr>
+          <w:i/>
+          <w:iCs/>
+        </w:rPr>
+        <w:t>Description</w:t>
+      </w:r>
+      <w:r>
+        <w:t>: This test will attempt to access the build method by sending a HTTP request to the API requesting the details for a specific building, namely “</w:t>
+      </w:r>
+      <w:r>
+        <w:rPr>
+          <w:b/>
+          <w:bCs/>
+        </w:rPr>
+        <w:t>Airport</w:t>
+      </w:r>
+      <w:r>
+        <w:t>”, which is the building at id C4. This should return a valid response with JSON including the details for said building.</w:t>
+      </w:r>
+    </w:p>
+    <w:p>
+      <w:r>
+        <w:rPr>
+          <w:i/>
+          <w:iCs/>
+        </w:rPr>
+        <w:t>Result</w:t>
+      </w:r>
+      <w:r>
+        <w:t>: When provided with a building name, the API returned a 200 OK response with JSON data that detailed the information regarding the specified construction</w:t>
+      </w:r>
+    </w:p>
+    <w:p>
+      <w:pPr>
+        <w:rPr>
+          <w:color w:val="70AD47" w:themeColor="accent6"/>
+        </w:rPr>
+      </w:pPr>
+      <w:r>
+        <w:rPr>
+          <w:color w:val="70AD47" w:themeColor="accent6"/>
+        </w:rPr>
+        <w:t>Successfu</w:t>
+      </w:r>
+      <w:r>
+        <w:rPr>
+          <w:color w:val="70AD47" w:themeColor="accent6"/>
+        </w:rPr>
+        <w:t>l</w:t>
+      </w:r>
+    </w:p>
+    <w:p>
+      <w:pPr>
+        <w:pStyle w:val="Heading1"/>
+      </w:pPr>
+      <w:r>
+        <w:t>Test 92 – G</w:t>
+      </w:r>
+      <w:r>
+        <w:t>ET</w:t>
+      </w:r>
+      <w:r>
+        <w:t xml:space="preserve"> Building (Building Name, Erroneous)</w:t>
+      </w:r>
+    </w:p>
+    <w:p>
+      <w:r>
+        <w:rPr>
+          <w:i/>
+          <w:iCs/>
+        </w:rPr>
+        <w:t>Description</w:t>
+      </w:r>
+      <w:r>
+        <w:t>: This test will attempt to send a request incorporating an invalid name of a building as a parameter, which should produce a failure response.</w:t>
+      </w:r>
+    </w:p>
+    <w:p>
+      <w:r>
+        <w:rPr>
+          <w:i/>
+          <w:iCs/>
+        </w:rPr>
+        <w:t>Result</w:t>
+      </w:r>
+      <w:r>
+        <w:t>: The API responded with a “404 Not Found” response and as usual had no additional JSON data. This is an expected result from this test.</w:t>
+      </w:r>
+    </w:p>
+    <w:p>
+      <w:pPr>
+        <w:rPr>
+          <w:color w:val="70AD47" w:themeColor="accent6"/>
+        </w:rPr>
+      </w:pPr>
+      <w:r>
+        <w:rPr>
+          <w:color w:val="70AD47" w:themeColor="accent6"/>
+        </w:rPr>
+        <w:t>Successfu</w:t>
+      </w:r>
+      <w:r>
+        <w:rPr>
+          <w:color w:val="70AD47" w:themeColor="accent6"/>
+        </w:rPr>
+        <w:t>l</w:t>
+      </w:r>
+    </w:p>
+    <w:p>
+      <w:pPr>
+        <w:pStyle w:val="Heading1"/>
+      </w:pPr>
+      <w:r>
+        <w:t>Test 93 – GET Building (Building ID, Edge Case)</w:t>
+      </w:r>
+    </w:p>
+    <w:p>
+      <w:r>
+        <w:rPr>
+          <w:i/>
+          <w:iCs/>
+        </w:rPr>
+        <w:t>Description</w:t>
+      </w:r>
+      <w:r>
+        <w:t xml:space="preserve">: There are two identifying parameters for a building, the name itself and the internal ID of the building, this test will attempt to use the building ID as a parameter in place of the building name. This is not expected to work, as the API does not need to search by building ID during the use of the </w:t>
+      </w:r>
+      <w:r>
+        <w:t>front-end</w:t>
+      </w:r>
+      <w:r>
+        <w:t xml:space="preserve"> website, hence the feature was not implemented, though it should still be tested in case anything unexpected occurs.</w:t>
+      </w:r>
+    </w:p>
+    <w:p>
+      <w:r>
+        <w:rPr>
+          <w:i/>
+          <w:iCs/>
+        </w:rPr>
+        <w:t>Result</w:t>
+      </w:r>
+      <w:r>
+        <w:t>:</w:t>
+      </w:r>
+      <w:r>
+        <w:t xml:space="preserve"> The API responded with its usual response when provided with invalid data, “404 Not Found” with no JSON data included. This demonstrates that the API is not able to search based on ID data, but this is not considered an issue as this functionality is not necessary.</w:t>
+      </w:r>
+    </w:p>
+    <w:p>
+      <w:pPr>
+        <w:rPr>
+          <w:color w:val="70AD47" w:themeColor="accent6"/>
+        </w:rPr>
+      </w:pPr>
+      <w:r>
+        <w:rPr>
+          <w:color w:val="70AD47" w:themeColor="accent6"/>
+        </w:rPr>
+        <w:t>Successfu</w:t>
+      </w:r>
+      <w:r>
+        <w:rPr>
+          <w:color w:val="70AD47" w:themeColor="accent6"/>
+        </w:rPr>
+        <w:t>l</w:t>
+      </w:r>
+    </w:p>
+    <w:p>
+      <w:pPr>
+        <w:pStyle w:val="Heading1"/>
+      </w:pPr>
+      <w:r>
+        <w:t>Test 94 – GET Government (No Parameters, Acceptance)</w:t>
+      </w:r>
+    </w:p>
+    <w:p>
+      <w:r>
+        <w:rPr>
+          <w:i/>
+          <w:iCs/>
+        </w:rPr>
+        <w:t>Description</w:t>
+      </w:r>
+      <w:r>
+        <w:t xml:space="preserve">: Like with the buildings, government type information is intended to be accessible by all users, and hence it should be possible to perform a full return of all government type data by providing no identifying parameters to the API. </w:t>
+      </w:r>
+      <w:r>
+        <w:t>This can be done by using the same methods as other requests, providing no parameters aside from the method type, Government.</w:t>
+      </w:r>
+    </w:p>
+    <w:p>
+      <w:r>
+        <w:rPr>
+          <w:i/>
+          <w:iCs/>
+        </w:rPr>
+        <w:t>Result</w:t>
+      </w:r>
+      <w:r>
+        <w:t>:</w:t>
+      </w:r>
+      <w:r>
+        <w:t xml:space="preserve"> The API returned a 200 OK response and provided the basic stats of all government types implemented in the game, with information like its title and base focus values incorporated in its JSON.</w:t>
+      </w:r>
+    </w:p>
+    <w:p>
+      <w:pPr>
+        <w:rPr>
+          <w:color w:val="70AD47" w:themeColor="accent6"/>
+        </w:rPr>
+      </w:pPr>
+      <w:r>
+        <w:rPr>
+          <w:color w:val="70AD47" w:themeColor="accent6"/>
+        </w:rPr>
+        <w:t>Successfu</w:t>
+      </w:r>
+      <w:r>
+        <w:rPr>
+          <w:color w:val="70AD47" w:themeColor="accent6"/>
+        </w:rPr>
+        <w:t>l</w:t>
+      </w:r>
+    </w:p>
+    <w:p>
+      <w:pPr>
+        <w:pStyle w:val="Heading1"/>
+      </w:pPr>
+      <w:r>
+        <w:lastRenderedPageBreak/>
+        <w:t>Test 95 – GET Government (Government Name, Acceptance)</w:t>
+      </w:r>
+    </w:p>
+    <w:p>
+      <w:r>
+        <w:rPr>
+          <w:i/>
+          <w:iCs/>
+        </w:rPr>
+        <w:t>Description</w:t>
+      </w:r>
+      <w:r>
+        <w:t>: As with other request types, the government method can be used to return information for specific government types by including the name of the government as a parameter in the HTTP request. This should only return statistics for the government type specified.  This test will use the type “</w:t>
+      </w:r>
+      <w:r>
+        <w:rPr>
+          <w:b/>
+          <w:bCs/>
+        </w:rPr>
+        <w:t>Sultanate</w:t>
+      </w:r>
+      <w:r>
+        <w:t>” as a parameter, and all returned results are expected to be related to this government type.</w:t>
+      </w:r>
+    </w:p>
+    <w:p>
+      <w:pPr>
+        <w:rPr>
+          <w:iCs/>
+        </w:rPr>
+      </w:pPr>
+      <w:r>
+        <w:rPr>
+          <w:i/>
+          <w:iCs/>
+        </w:rPr>
+        <w:t>Result</w:t>
+      </w:r>
+      <w:r>
+        <w:rPr>
+          <w:iCs/>
+        </w:rPr>
+        <w:t>: A 200 OK response was received with included JSON data describing the base stats of the Sultanate government type, as was expected.</w:t>
+      </w:r>
+    </w:p>
+    <w:p>
+      <w:pPr>
+        <w:rPr>
+          <w:color w:val="70AD47" w:themeColor="accent6"/>
+        </w:rPr>
+      </w:pPr>
+      <w:r>
+        <w:rPr>
+          <w:color w:val="70AD47" w:themeColor="accent6"/>
+        </w:rPr>
+        <w:t>Successfu</w:t>
+      </w:r>
+      <w:r>
+        <w:rPr>
+          <w:color w:val="70AD47" w:themeColor="accent6"/>
+        </w:rPr>
+        <w:t>l</w:t>
+      </w:r>
+    </w:p>
+    <w:p>
+      <w:pPr>
+        <w:pStyle w:val="Heading1"/>
+      </w:pPr>
+      <w:r>
+        <w:t>Test 96 – GET Government (Government Name, Erroneous)</w:t>
+      </w:r>
+    </w:p>
+    <w:p>
+      <w:r>
+        <w:rPr>
+          <w:i/>
+          <w:iCs/>
+        </w:rPr>
+        <w:t>Description</w:t>
+      </w:r>
+      <w:r>
+        <w:t>: For this request, I will use an invalid government name as a parameter in order to attempt to query the database for a non-existent form of government. As usual, this is expected to provide a 404 response, as no information can exist for the provided parameter, “AAA”.</w:t>
+      </w:r>
+    </w:p>
+    <w:p>
+      <w:r>
+        <w:rPr>
+          <w:i/>
+          <w:iCs/>
+        </w:rPr>
+        <w:t>Result</w:t>
+      </w:r>
+      <w:r>
+        <w:t>:</w:t>
+      </w:r>
+      <w:r>
+        <w:t xml:space="preserve"> As expected the server responded with a 404 response due to there not being an entry in the dataset for the government type “AAA”.</w:t>
+      </w:r>
+      <w:r>
+        <w:t xml:space="preserve"> Additionally, as usual, there was no JSON data included.</w:t>
+      </w:r>
+    </w:p>
+    <w:p>
+      <w:pPr>
+        <w:rPr>
+          <w:color w:val="70AD47" w:themeColor="accent6"/>
+        </w:rPr>
+      </w:pPr>
+      <w:r>
+        <w:rPr>
+          <w:color w:val="70AD47" w:themeColor="accent6"/>
+        </w:rPr>
+        <w:t>Successfu</w:t>
+      </w:r>
+      <w:r>
+        <w:rPr>
+          <w:color w:val="70AD47" w:themeColor="accent6"/>
+        </w:rPr>
+        <w:t>l</w:t>
+      </w:r>
+    </w:p>
+    <w:p>
+      <w:pPr>
+        <w:pStyle w:val="Heading1"/>
+      </w:pPr>
+      <w:r>
+        <w:t>Test 97 – GET CoastalRegion (No Parameters, Acceptance)</w:t>
+      </w:r>
+    </w:p>
+    <w:p>
+      <w:r>
+        <w:rPr>
+          <w:i/>
+          <w:iCs/>
+        </w:rPr>
+        <w:t>Description</w:t>
+      </w:r>
+      <w:r>
+        <w:t>: Once again coastal regions are expected to be publicly accessible information and therefore when no additional parameters are supplied the server will default to displaying all the coastal regions within the game. This test will determine if this feature is properly functioning.</w:t>
+      </w:r>
+    </w:p>
+    <w:p>
+      <w:r>
+        <w:rPr>
+          <w:i/>
+          <w:iCs/>
+        </w:rPr>
+        <w:t>Result</w:t>
+      </w:r>
+      <w:r>
+        <w:t>:</w:t>
+      </w:r>
+      <w:r>
+        <w:t xml:space="preserve"> The server responded with a 200 OK response with JSON data for all coastal regions in the game included as anticipated.</w:t>
+      </w:r>
+    </w:p>
+    <w:p>
+      <w:pPr>
+        <w:rPr>
+          <w:color w:val="70AD47" w:themeColor="accent6"/>
+        </w:rPr>
+      </w:pPr>
+      <w:r>
+        <w:rPr>
+          <w:color w:val="70AD47" w:themeColor="accent6"/>
+        </w:rPr>
+        <w:t>Successfu</w:t>
+      </w:r>
+      <w:r>
+        <w:rPr>
+          <w:color w:val="70AD47" w:themeColor="accent6"/>
+        </w:rPr>
+        <w:t>l</w:t>
+      </w:r>
+    </w:p>
+    <w:p>
+      <w:pPr>
+        <w:pStyle w:val="Heading1"/>
+      </w:pPr>
+      <w:r>
+        <w:t>Test 98 – GET CoastalRegion (Region Name, Acceptance)</w:t>
+      </w:r>
+    </w:p>
+    <w:p>
+      <w:r>
+        <w:rPr>
+          <w:i/>
+          <w:iCs/>
+        </w:rPr>
+        <w:t>Description</w:t>
+      </w:r>
+      <w:r>
+        <w:t xml:space="preserve">: This test will use the ability of the API to return information for a specific target coastal region as demonstrated with government forms and buildings, by sending the region name (specifically the region ID, not the coastal title that is displayed on the session stats screen) as a parameter for the HTTP request. For the purposes of this </w:t>
+      </w:r>
+      <w:r>
+        <w:t>test,</w:t>
+      </w:r>
+      <w:r>
+        <w:t xml:space="preserve"> I will use the parameter “</w:t>
+      </w:r>
+      <w:r>
+        <w:rPr>
+          <w:b/>
+          <w:bCs/>
+        </w:rPr>
+        <w:t>Mexico</w:t>
+      </w:r>
+      <w:r>
+        <w:t>”, referring to the most useful coastal region in the game.</w:t>
+      </w:r>
+    </w:p>
+    <w:p>
+      <w:r>
+        <w:rPr>
+          <w:i/>
+          <w:iCs/>
+        </w:rPr>
+        <w:t>Result</w:t>
+      </w:r>
+      <w:r>
+        <w:t>:</w:t>
+      </w:r>
+      <w:r>
+        <w:t xml:space="preserve"> As per usual, the server granted a 200 OK response with the JSON data for the coastal region of Mexico included as the JSON response data.</w:t>
+      </w:r>
+    </w:p>
+    <w:p>
+      <w:pPr>
+        <w:rPr>
+          <w:color w:val="70AD47" w:themeColor="accent6"/>
+        </w:rPr>
+      </w:pPr>
+      <w:r>
+        <w:rPr>
+          <w:color w:val="70AD47" w:themeColor="accent6"/>
+        </w:rPr>
+        <w:t>Successfu</w:t>
+      </w:r>
+      <w:r>
+        <w:rPr>
+          <w:color w:val="70AD47" w:themeColor="accent6"/>
+        </w:rPr>
+        <w:t>l</w:t>
+      </w:r>
+    </w:p>
+    <w:p>
+      <w:pPr>
+        <w:pStyle w:val="Heading1"/>
+      </w:pPr>
+      <w:r>
+        <w:lastRenderedPageBreak/>
+        <w:t>Test 99 – GET CoastalRegion (</w:t>
+      </w:r>
+      <w:r>
+        <w:t>Region Name, Erroneous)</w:t>
+      </w:r>
+    </w:p>
+    <w:p>
+      <w:r>
+        <w:rPr>
+          <w:i/>
+          <w:iCs/>
+        </w:rPr>
+        <w:t>Description</w:t>
+      </w:r>
+      <w:r>
+        <w:t>: This test will follow the same pattern as previous similar methods, using an invalid coastal region name as a parameter to see if the API is able to recognise this problem and respond with a 404 response or similar.</w:t>
+      </w:r>
+    </w:p>
+    <w:p>
+      <w:r>
+        <w:rPr>
+          <w:i/>
+          <w:iCs/>
+        </w:rPr>
+        <w:t>Result</w:t>
+      </w:r>
+      <w:r>
+        <w:t>: The Server responded with a generic 404 Not Found response, stating that the identifier requested did not return any results from the database.</w:t>
+      </w:r>
+    </w:p>
+    <w:p>
+      <w:pPr>
+        <w:rPr>
+          <w:color w:val="70AD47" w:themeColor="accent6"/>
+        </w:rPr>
+      </w:pPr>
+      <w:r>
+        <w:rPr>
+          <w:color w:val="70AD47" w:themeColor="accent6"/>
+        </w:rPr>
+        <w:t>Successfu</w:t>
+      </w:r>
+      <w:r>
+        <w:rPr>
+          <w:color w:val="70AD47" w:themeColor="accent6"/>
+        </w:rPr>
+        <w:t>l</w:t>
+      </w:r>
+    </w:p>
+    <w:p>
+      <w:pPr>
+        <w:pStyle w:val="Heading1"/>
+      </w:pPr>
+      <w:r>
+        <w:t>Test 100 – GET Cost (No Parameters, Erroneous)</w:t>
+      </w:r>
+    </w:p>
+    <w:p>
+      <w:r>
+        <w:rPr>
+          <w:i/>
+          <w:iCs/>
+        </w:rPr>
+        <w:t>Description</w:t>
+      </w:r>
+      <w:r>
+        <w:t xml:space="preserve">: The cost method requires a province ID and a country name and returns the costs of taking the location as based on statistics like the buildings in the region and adjacency bonuses. This method should not accept any parameters less than the </w:t>
+      </w:r>
+      <w:r>
+        <w:t>country name and province ID</w:t>
+      </w:r>
+      <w:r>
+        <w:t>, and therefore passing no parameters at all should return some form of failure response.</w:t>
+      </w:r>
+    </w:p>
+    <w:p>
+      <w:r>
+        <w:rPr>
+          <w:i/>
+          <w:iCs/>
+        </w:rPr>
+        <w:t>Result</w:t>
+      </w:r>
+      <w:r>
+        <w:t>:</w:t>
+      </w:r>
+      <w:r>
+        <w:t xml:space="preserve"> As expected, the COST request with no provided parameters returned a 404 Not Found response, with the JSON data being empty. This was one method I was unsure about in terms of response to invalid parameters, so it is nice to see the API successfully handles this request.</w:t>
+      </w:r>
+    </w:p>
+    <w:p>
+      <w:pPr>
+        <w:rPr>
+          <w:color w:val="70AD47" w:themeColor="accent6"/>
+        </w:rPr>
+      </w:pPr>
+      <w:r>
+        <w:rPr>
+          <w:color w:val="70AD47" w:themeColor="accent6"/>
+        </w:rPr>
+        <w:t>Successfu</w:t>
+      </w:r>
+      <w:r>
+        <w:rPr>
+          <w:color w:val="70AD47" w:themeColor="accent6"/>
+        </w:rPr>
+        <w:t>l</w:t>
+      </w:r>
+    </w:p>
+    <w:p>
+      <w:pPr>
+        <w:pStyle w:val="Heading1"/>
+      </w:pPr>
+      <w:r>
+        <w:t>Test 101 – GET Cost (Single Parameter, Erroneous)</w:t>
+      </w:r>
+    </w:p>
+    <w:p>
+      <w:r>
+        <w:rPr>
+          <w:i/>
+          <w:iCs/>
+        </w:rPr>
+        <w:t>Description</w:t>
+      </w:r>
+      <w:r>
+        <w:t xml:space="preserve">: While no parameters will return a 404 response, it is important to note that results for passing a single parameter may not be the same. Additionally, this test will only cover providing a </w:t>
+      </w:r>
+      <w:r>
+        <w:t>country name</w:t>
+      </w:r>
+      <w:r>
+        <w:t xml:space="preserve">, as you cannot format a HTTP request in a way that ‘skips’ a parameter. For this test I will use the valid </w:t>
+      </w:r>
+      <w:r>
+        <w:t>country name</w:t>
+      </w:r>
+      <w:r>
+        <w:t xml:space="preserve"> ‘</w:t>
+      </w:r>
+      <w:r>
+        <w:rPr>
+          <w:b/>
+          <w:bCs/>
+        </w:rPr>
+        <w:t>ADMIN’</w:t>
+      </w:r>
+      <w:r>
+        <w:t xml:space="preserve"> as the sole provided parameter.</w:t>
+      </w:r>
+    </w:p>
+    <w:p>
+      <w:r>
+        <w:rPr>
+          <w:i/>
+          <w:iCs/>
+        </w:rPr>
+        <w:t>Result</w:t>
+      </w:r>
+      <w:r>
+        <w:t>:</w:t>
+      </w:r>
+      <w:r>
+        <w:t xml:space="preserve"> This test had mixed results, with the error code successfully reporting “404 Not Found”, however the JSON response included an error message referring to an undefined variable, likely due to the fact that no </w:t>
+      </w:r>
+      <w:r>
+        <w:t xml:space="preserve">province ID </w:t>
+      </w:r>
+      <w:r>
+        <w:t xml:space="preserve">was supplied. </w:t>
+      </w:r>
+    </w:p>
+    <w:p>
+      <w:pPr>
+        <w:rPr>
+          <w:color w:val="FF0000"/>
+        </w:rPr>
+      </w:pPr>
+      <w:r>
+        <w:rPr>
+          <w:color w:val="FF0000"/>
+        </w:rPr>
+        <w:t>API Issue</w:t>
+      </w:r>
+    </w:p>
+    <w:p>
+      <w:pPr>
+        <w:pStyle w:val="Heading1"/>
+      </w:pPr>
+      <w:r>
+        <w:t>Test 102 – GET Cost (</w:t>
+      </w:r>
+      <w:r>
+        <w:t>Country Name + Province ID,</w:t>
+      </w:r>
+      <w:r>
+        <w:t xml:space="preserve"> Acceptance)</w:t>
+      </w:r>
+    </w:p>
+    <w:p>
+      <w:r>
+        <w:rPr>
+          <w:i/>
+          <w:iCs/>
+        </w:rPr>
+        <w:t>Description</w:t>
+      </w:r>
+      <w:r>
+        <w:t xml:space="preserve">: This test will use the cost method as intended, by providing the province ID and country name as parameters for the request. This should return the cultural, </w:t>
+      </w:r>
+      <w:r>
+        <w:t>economic,</w:t>
+      </w:r>
+      <w:r>
+        <w:t xml:space="preserve"> and military cost of a location for the specified player.</w:t>
+      </w:r>
+      <w:r>
+        <w:t xml:space="preserve"> This test will use the aforementioned ‘</w:t>
+      </w:r>
+      <w:r>
+        <w:rPr>
+          <w:b/>
+          <w:bCs/>
+        </w:rPr>
+        <w:t>ADMIN</w:t>
+      </w:r>
+      <w:r>
+        <w:t xml:space="preserve">’ account as the country name, and the </w:t>
+      </w:r>
+      <w:r>
+        <w:t>location “</w:t>
+      </w:r>
+      <w:r>
+        <w:rPr>
+          <w:b/>
+          <w:bCs/>
+        </w:rPr>
+        <w:t>China_Yunnan</w:t>
+      </w:r>
+      <w:r>
+        <w:t>” as the province ID.</w:t>
+      </w:r>
+    </w:p>
+    <w:p>
+      <w:r>
+        <w:rPr>
+          <w:i/>
+          <w:iCs/>
+        </w:rPr>
+        <w:t>Result</w:t>
+      </w:r>
+      <w:r>
+        <w:t>:</w:t>
+      </w:r>
+      <w:r>
+        <w:t xml:space="preserve"> The API provided a 200 OK response with JSON data containing accurate results for the cost of the location in each influence category, as well as brief descriptions of the circumstances for the cost, such as adjacency and other parameters.</w:t>
+      </w:r>
+    </w:p>
+    <w:p>
+      <w:pPr>
+        <w:rPr>
+          <w:color w:val="70AD47" w:themeColor="accent6"/>
+        </w:rPr>
+      </w:pPr>
+      <w:r>
+        <w:rPr>
+          <w:color w:val="70AD47" w:themeColor="accent6"/>
+        </w:rPr>
+        <w:t>Successfu</w:t>
+      </w:r>
+      <w:r>
+        <w:rPr>
+          <w:color w:val="70AD47" w:themeColor="accent6"/>
+        </w:rPr>
+        <w:t>l</w:t>
+      </w:r>
+    </w:p>
+    <w:p>
+      <w:pPr>
+        <w:pStyle w:val="Heading1"/>
+      </w:pPr>
+      <w:r>
+        <w:lastRenderedPageBreak/>
+        <w:t>Test 103 – GET Cost (Country Name + Province ID, Edge Case)</w:t>
+      </w:r>
+    </w:p>
+    <w:p>
+      <w:r>
+        <w:rPr>
+          <w:i/>
+          <w:iCs/>
+        </w:rPr>
+        <w:t>Description</w:t>
+      </w:r>
+      <w:r>
+        <w:t>: This test will test the case in which a player attempts to read the cost of their own province, which is expected to return three “Infinite” cost values. This test will use the province “</w:t>
+      </w:r>
+      <w:r>
+        <w:rPr>
+          <w:b/>
+          <w:bCs/>
+        </w:rPr>
+        <w:t>SEAsia_BurmaNorth</w:t>
+      </w:r>
+      <w:r>
+        <w:t>” – a location owned by the user ‘</w:t>
+      </w:r>
+      <w:r>
+        <w:rPr>
+          <w:b/>
+          <w:bCs/>
+        </w:rPr>
+        <w:t>ADMIN</w:t>
+      </w:r>
+      <w:r>
+        <w:t>’.</w:t>
+      </w:r>
+    </w:p>
+    <w:p>
+      <w:r>
+        <w:rPr>
+          <w:i/>
+          <w:iCs/>
+        </w:rPr>
+        <w:t>Result</w:t>
+      </w:r>
+      <w:r>
+        <w:t>:</w:t>
+      </w:r>
+      <w:r>
+        <w:t xml:space="preserve"> The API returned</w:t>
+      </w:r>
+      <w:r>
+        <w:t xml:space="preserve"> 200 OK and</w:t>
+      </w:r>
+      <w:r>
+        <w:t xml:space="preserve"> three infinite values for the location, as well as some brief messages describing the location as “Owned by another player”, except in the case of military, in which is states “This is your own province” – a message that would not be seen during normal gameplay. Regardless this test has proved successful, as the returns did not contain any errors.</w:t>
+      </w:r>
+    </w:p>
+    <w:p>
+      <w:pPr>
+        <w:rPr>
+          <w:color w:val="70AD47" w:themeColor="accent6"/>
+        </w:rPr>
+      </w:pPr>
+      <w:r>
+        <w:rPr>
+          <w:color w:val="70AD47" w:themeColor="accent6"/>
+        </w:rPr>
+        <w:t>Successfu</w:t>
+      </w:r>
+      <w:r>
+        <w:rPr>
+          <w:color w:val="70AD47" w:themeColor="accent6"/>
+        </w:rPr>
+        <w:t>l</w:t>
+      </w:r>
+    </w:p>
+    <w:p>
+      <w:pPr>
+        <w:pStyle w:val="Heading1"/>
+      </w:pPr>
+      <w:r>
+        <w:t>Test 104 – GET Cost (Country Name + Province ID, Erroneous)</w:t>
+      </w:r>
+    </w:p>
+    <w:p>
+      <w:r>
+        <w:rPr>
+          <w:i/>
+          <w:iCs/>
+        </w:rPr>
+        <w:t>Description</w:t>
+      </w:r>
+      <w:r>
+        <w:t xml:space="preserve">: This test will cover providing an invalid country name as a parameter for the cost method, once again using the location </w:t>
+      </w:r>
+      <w:r>
+        <w:t>“</w:t>
+      </w:r>
+      <w:r>
+        <w:rPr>
+          <w:b/>
+          <w:bCs/>
+        </w:rPr>
+        <w:t>China_Yunnan</w:t>
+      </w:r>
+      <w:r>
+        <w:t>”</w:t>
+      </w:r>
+      <w:r>
+        <w:t>, though this time with the country name “</w:t>
+      </w:r>
+      <w:r>
+        <w:rPr>
+          <w:b/>
+          <w:bCs/>
+        </w:rPr>
+        <w:t>OneOhFour</w:t>
+      </w:r>
+      <w:r>
+        <w:t>” – a country that is not a registered user. This test is expected to provide a 404 Not Found response.</w:t>
+      </w:r>
+    </w:p>
+    <w:p>
+      <w:r>
+        <w:rPr>
+          <w:i/>
+          <w:iCs/>
+        </w:rPr>
+        <w:t>Result</w:t>
+      </w:r>
+      <w:r>
+        <w:t>:</w:t>
+      </w:r>
+      <w:r>
+        <w:t xml:space="preserve"> This request provided a 404 Not Found response as anticipated, as well as – thankfully – no JSON response of any form. </w:t>
+      </w:r>
+    </w:p>
+    <w:p>
+      <w:pPr>
+        <w:rPr>
+          <w:color w:val="70AD47" w:themeColor="accent6"/>
+        </w:rPr>
+      </w:pPr>
+      <w:r>
+        <w:rPr>
+          <w:color w:val="70AD47" w:themeColor="accent6"/>
+        </w:rPr>
+        <w:t>Successfu</w:t>
+      </w:r>
+      <w:r>
+        <w:rPr>
+          <w:color w:val="70AD47" w:themeColor="accent6"/>
+        </w:rPr>
+        <w:t>l</w:t>
+      </w:r>
+    </w:p>
+    <w:p>
+      <w:pPr>
+        <w:pStyle w:val="Heading1"/>
+      </w:pPr>
+      <w:r>
+        <w:t>Test 105 – GET Cost (Country Name + Province ID, Erroneous</w:t>
+      </w:r>
+      <w:r>
+        <w:t xml:space="preserve"> 2</w:t>
+      </w:r>
+      <w:r>
+        <w:t>)</w:t>
+      </w:r>
+    </w:p>
+    <w:p>
+      <w:r>
+        <w:rPr>
+          <w:i/>
+          <w:iCs/>
+        </w:rPr>
+        <w:t>Description</w:t>
+      </w:r>
+      <w:r>
+        <w:t xml:space="preserve">: </w:t>
+      </w:r>
+      <w:r>
+        <w:t>In this test I will examine the use of an invalid province ID with a valid country name, the country name being “</w:t>
+      </w:r>
+      <w:r>
+        <w:rPr>
+          <w:b/>
+          <w:bCs/>
+        </w:rPr>
+        <w:t>ADMIN</w:t>
+      </w:r>
+      <w:r>
+        <w:t>”, and the province ID being “</w:t>
+      </w:r>
+      <w:r>
+        <w:rPr>
+          <w:b/>
+          <w:bCs/>
+        </w:rPr>
+        <w:t>China_Egg</w:t>
+      </w:r>
+      <w:r>
+        <w:t xml:space="preserve">” – the latter not being a valid </w:t>
+      </w:r>
+      <w:r>
+        <w:t>in game</w:t>
+      </w:r>
+      <w:r>
+        <w:t xml:space="preserve"> location.</w:t>
+      </w:r>
+    </w:p>
+    <w:p>
+      <w:r>
+        <w:rPr>
+          <w:i/>
+          <w:iCs/>
+        </w:rPr>
+        <w:t>Result</w:t>
+      </w:r>
+      <w:r>
+        <w:t>: This test resulted in a 404 Not Found response with no appended JSON response.</w:t>
+      </w:r>
+    </w:p>
+    <w:p>
+      <w:pPr>
+        <w:rPr>
+          <w:color w:val="70AD47" w:themeColor="accent6"/>
+        </w:rPr>
+      </w:pPr>
+      <w:r>
+        <w:rPr>
+          <w:color w:val="70AD47" w:themeColor="accent6"/>
+        </w:rPr>
+        <w:t>Successfu</w:t>
+      </w:r>
+      <w:r>
+        <w:rPr>
+          <w:color w:val="70AD47" w:themeColor="accent6"/>
+        </w:rPr>
+        <w:t>l</w:t>
+      </w:r>
+    </w:p>
+    <w:p>
+      <w:pPr>
+        <w:pStyle w:val="Heading1"/>
+      </w:pPr>
+      <w:r>
+        <w:t>Test 106 – GET Cost (Country Name + Province ID, Erroneous</w:t>
+      </w:r>
+      <w:r>
+        <w:t xml:space="preserve"> 3</w:t>
+      </w:r>
+      <w:r>
+        <w:t>)</w:t>
+      </w:r>
+    </w:p>
+    <w:p>
+      <w:r>
+        <w:rPr>
+          <w:i/>
+          <w:iCs/>
+        </w:rPr>
+        <w:t>Description</w:t>
+      </w:r>
+      <w:r>
+        <w:t>: For this test I will combine the prior two tests to submit a request including both an invalid country name and an invalid province ID, which ideally should result in another 404 Not Found Error. For this I will use the username “</w:t>
+      </w:r>
+      <w:r>
+        <w:rPr>
+          <w:b/>
+          <w:bCs/>
+        </w:rPr>
+        <w:t>OneOhSix</w:t>
+      </w:r>
+      <w:r>
+        <w:t>” and the location “</w:t>
+      </w:r>
+      <w:r>
+        <w:rPr>
+          <w:b/>
+          <w:bCs/>
+        </w:rPr>
+        <w:t>China_Egg</w:t>
+      </w:r>
+      <w:r>
+        <w:t>”</w:t>
+      </w:r>
+    </w:p>
+    <w:p>
+      <w:r>
+        <w:rPr>
+          <w:i/>
+          <w:iCs/>
+        </w:rPr>
+        <w:t>Result</w:t>
+      </w:r>
+      <w:r>
+        <w:t>:</w:t>
+      </w:r>
+      <w:r>
+        <w:t xml:space="preserve"> As with both other erroneous requests, this request responded with a 404 Not Found response with no JSON data included, demonstrating that the API can deal with erroneous requests like this.</w:t>
+      </w:r>
+    </w:p>
+    <w:p>
+      <w:pPr>
+        <w:rPr>
+          <w:color w:val="70AD47" w:themeColor="accent6"/>
+        </w:rPr>
+      </w:pPr>
+      <w:r>
+        <w:rPr>
+          <w:color w:val="70AD47" w:themeColor="accent6"/>
+        </w:rPr>
+        <w:t>Successfu</w:t>
+      </w:r>
+      <w:r>
+        <w:rPr>
+          <w:color w:val="70AD47" w:themeColor="accent6"/>
+        </w:rPr>
+        <w:t>l</w:t>
+      </w:r>
+    </w:p>
+    <w:p>
+      <w:pPr>
+        <w:pStyle w:val="Heading1"/>
+      </w:pPr>
+      <w:r>
+        <w:t>Test 107 – GET Event (No Parameters, Erroneous)</w:t>
+      </w:r>
+    </w:p>
+    <w:p>
+      <w:r>
+        <w:rPr>
+          <w:i/>
+          <w:iCs/>
+        </w:rPr>
+        <w:t>Description</w:t>
+      </w:r>
+      <w:r>
+        <w:t xml:space="preserve">: The event method is used to retrieve the currently accessed event of a country via their API key, but notably does not load a new event if one is not already in use. This first test will attempt </w:t>
+      </w:r>
+      <w:r>
+        <w:lastRenderedPageBreak/>
+        <w:t>the use of the event method without providing any API key, which should return a 404 error as the method is intended only to access the loaded events of players, not events themselves.</w:t>
+      </w:r>
+    </w:p>
+    <w:p>
+      <w:r>
+        <w:rPr>
+          <w:i/>
+          <w:iCs/>
+        </w:rPr>
+        <w:t>Result</w:t>
+      </w:r>
+      <w:r>
+        <w:t>:</w:t>
+      </w:r>
+      <w:r>
+        <w:t xml:space="preserve"> The API responded with an unexpected header – “401 Bad API key supplied”, referring to the lack of API key provided in the query. This, while not anticipated, is still an acceptable result, especially as the response had no included JSON data.</w:t>
+      </w:r>
+    </w:p>
+    <w:p>
+      <w:pPr>
+        <w:rPr>
+          <w:color w:val="70AD47" w:themeColor="accent6"/>
+        </w:rPr>
+      </w:pPr>
+      <w:r>
+        <w:rPr>
+          <w:color w:val="70AD47" w:themeColor="accent6"/>
+        </w:rPr>
+        <w:t>Successfu</w:t>
+      </w:r>
+      <w:r>
+        <w:rPr>
+          <w:color w:val="70AD47" w:themeColor="accent6"/>
+        </w:rPr>
+        <w:t>l</w:t>
+      </w:r>
+    </w:p>
+    <w:p>
+      <w:pPr>
+        <w:pStyle w:val="Heading1"/>
+      </w:pPr>
+      <w:r>
+        <w:t>Test 108 – GET Event (API Key, Acceptance)</w:t>
+      </w:r>
+    </w:p>
+    <w:p>
+      <w:r>
+        <w:rPr>
+          <w:i/>
+          <w:iCs/>
+        </w:rPr>
+        <w:t>Description</w:t>
+      </w:r>
+      <w:r>
+        <w:t>: This test will experiment with the use of the event method when given valid conditions – a valid API key for a player who has an event currently loaded.</w:t>
+      </w:r>
+      <w:r>
+        <w:t xml:space="preserve"> The provided API key was that of the user ‘</w:t>
+      </w:r>
+      <w:r>
+        <w:rPr>
+          <w:b/>
+          <w:bCs/>
+        </w:rPr>
+        <w:t>ADMIN</w:t>
+      </w:r>
+      <w:r>
+        <w:t>’, who had an event loaded at this point in time.</w:t>
+      </w:r>
+    </w:p>
+    <w:p>
+      <w:r>
+        <w:rPr>
+          <w:i/>
+          <w:iCs/>
+        </w:rPr>
+        <w:t>Result</w:t>
+      </w:r>
+      <w:r>
+        <w:t>:</w:t>
+      </w:r>
+      <w:r>
+        <w:t xml:space="preserve"> The API responded with a 200 OK </w:t>
+      </w:r>
+      <w:r>
+        <w:t>response and provided the correct details for the event, including descriptions of each of the options for the event.</w:t>
+      </w:r>
+    </w:p>
+    <w:p>
+      <w:pPr>
+        <w:rPr>
+          <w:color w:val="70AD47" w:themeColor="accent6"/>
+        </w:rPr>
+      </w:pPr>
+      <w:r>
+        <w:rPr>
+          <w:color w:val="70AD47" w:themeColor="accent6"/>
+        </w:rPr>
+        <w:t>Successfu</w:t>
+      </w:r>
+      <w:r>
+        <w:rPr>
+          <w:color w:val="70AD47" w:themeColor="accent6"/>
+        </w:rPr>
+        <w:t>l</w:t>
+      </w:r>
+    </w:p>
+    <w:p>
+      <w:pPr>
+        <w:pStyle w:val="Heading1"/>
+      </w:pPr>
+      <w:r>
+        <w:t>Test 109 – GET Event (API Key, Erroneous)</w:t>
+      </w:r>
+    </w:p>
+    <w:p>
+      <w:r>
+        <w:rPr>
+          <w:i/>
+          <w:iCs/>
+        </w:rPr>
+        <w:t>Description</w:t>
+      </w:r>
+      <w:r>
+        <w:t>: In this test I will provide the same request as the previous test, but on a user without an event currently loaded. This is expected to form some type of failure response, either a generic 404 Not Found response or a response that is more specific about the issue.</w:t>
+      </w:r>
+    </w:p>
+    <w:p>
+      <w:r>
+        <w:rPr>
+          <w:i/>
+          <w:iCs/>
+        </w:rPr>
+        <w:t>Result</w:t>
+      </w:r>
+      <w:r>
+        <w:t>:</w:t>
+      </w:r>
+      <w:r>
+        <w:t xml:space="preserve"> The API responded with a new variant of the 404 response – “404 Player has no active event”, a valid response for this request. Additionally, while there was some JSON data supplied, it simply said “null”, which, while unnecessary, has no ill effects on the use of the API.</w:t>
+      </w:r>
+    </w:p>
+    <w:p>
+      <w:pPr>
+        <w:rPr>
+          <w:color w:val="70AD47" w:themeColor="accent6"/>
+        </w:rPr>
+      </w:pPr>
+      <w:r>
+        <w:rPr>
+          <w:color w:val="70AD47" w:themeColor="accent6"/>
+        </w:rPr>
+        <w:t>Successfu</w:t>
+      </w:r>
+      <w:r>
+        <w:rPr>
+          <w:color w:val="70AD47" w:themeColor="accent6"/>
+        </w:rPr>
+        <w:t>l</w:t>
+      </w:r>
+    </w:p>
+    <w:p>
+      <w:pPr>
+        <w:pStyle w:val="Heading1"/>
+        <w:spacing w:before="240"/>
+      </w:pPr>
+      <w:r>
+        <w:t>Test 110 – GET Event (API Key, Erroneous 2</w:t>
+      </w:r>
+      <w:r>
+        <w:t>)</w:t>
+      </w:r>
+    </w:p>
+    <w:p>
+      <w:r>
+        <w:rPr>
+          <w:i/>
+          <w:iCs/>
+        </w:rPr>
+        <w:t>Description</w:t>
+      </w:r>
+      <w:r>
+        <w:t>: In this final GET test, I will attempt to use an invalid API key as a parameter for the event request method – which should result in a 401 error as previously demonstrated.</w:t>
+      </w:r>
+    </w:p>
+    <w:p>
+      <w:r>
+        <w:rPr>
+          <w:i/>
+          <w:iCs/>
+        </w:rPr>
+        <w:t>Result</w:t>
+      </w:r>
+      <w:r>
+        <w:t>:</w:t>
+      </w:r>
+      <w:r>
+        <w:t xml:space="preserve"> Just as expected the server responded with a “401 Bad API key supplied” error, and with no JSON data appended. </w:t>
+      </w:r>
+      <w:r>
+        <w:t>This means this test was successful.</w:t>
       </w:r>
     </w:p>
     <w:p>
@@ -7958,6 +10879,28 @@
       <w:szCs w:val="32"/>
     </w:rPr>
   </w:style>
+  <w:style w:type="paragraph" w:styleId="Heading2">
+    <w:name w:val="heading 2"/>
+    <w:basedOn w:val="Normal"/>
+    <w:next w:val="Normal"/>
+    <w:link w:val="Heading2Char"/>
+    <w:uiPriority w:val="9"/>
+    <w:unhideWhenUsed/>
+    <w:qFormat/>
+    <w:rsid w:val="009B0D65"/>
+    <w:pPr>
+      <w:keepNext/>
+      <w:keepLines/>
+      <w:spacing w:before="40" w:after="0"/>
+      <w:outlineLvl w:val="1"/>
+    </w:pPr>
+    <w:rPr>
+      <w:rFonts w:asciiTheme="majorHAnsi" w:eastAsiaTheme="majorEastAsia" w:hAnsiTheme="majorHAnsi" w:cstheme="majorBidi"/>
+      <w:color w:val="2F5496" w:themeColor="accent1" w:themeShade="BF"/>
+      <w:sz w:val="26"/>
+      <w:szCs w:val="26"/>
+    </w:rPr>
+  </w:style>
   <w:style w:type="character" w:default="1" w:styleId="DefaultParagraphFont">
     <w:name w:val="Default Paragraph Font"/>
     <w:uiPriority w:val="1"/>
@@ -8101,6 +11044,53 @@
     <w:rPr>
       <w:color w:val="605E5C"/>
       <w:shd w:val="clear" w:color="auto" w:fill="E1DFDD"/>
+    </w:rPr>
+  </w:style>
+  <w:style w:type="paragraph" w:styleId="Title">
+    <w:name w:val="Title"/>
+    <w:basedOn w:val="Normal"/>
+    <w:next w:val="Normal"/>
+    <w:link w:val="TitleChar"/>
+    <w:uiPriority w:val="10"/>
+    <w:qFormat/>
+    <w:rsid w:val="00C931F8"/>
+    <w:pPr>
+      <w:spacing w:after="0" w:line="240" w:lineRule="auto"/>
+      <w:contextualSpacing/>
+    </w:pPr>
+    <w:rPr>
+      <w:rFonts w:asciiTheme="majorHAnsi" w:eastAsiaTheme="majorEastAsia" w:hAnsiTheme="majorHAnsi" w:cstheme="majorBidi"/>
+      <w:spacing w:val="-10"/>
+      <w:kern w:val="28"/>
+      <w:sz w:val="56"/>
+      <w:szCs w:val="56"/>
+    </w:rPr>
+  </w:style>
+  <w:style w:type="character" w:customStyle="1" w:styleId="TitleChar">
+    <w:name w:val="Title Char"/>
+    <w:basedOn w:val="DefaultParagraphFont"/>
+    <w:link w:val="Title"/>
+    <w:uiPriority w:val="10"/>
+    <w:rsid w:val="00C931F8"/>
+    <w:rPr>
+      <w:rFonts w:asciiTheme="majorHAnsi" w:eastAsiaTheme="majorEastAsia" w:hAnsiTheme="majorHAnsi" w:cstheme="majorBidi"/>
+      <w:spacing w:val="-10"/>
+      <w:kern w:val="28"/>
+      <w:sz w:val="56"/>
+      <w:szCs w:val="56"/>
+    </w:rPr>
+  </w:style>
+  <w:style w:type="character" w:customStyle="1" w:styleId="Heading2Char">
+    <w:name w:val="Heading 2 Char"/>
+    <w:basedOn w:val="DefaultParagraphFont"/>
+    <w:link w:val="Heading2"/>
+    <w:uiPriority w:val="9"/>
+    <w:rsid w:val="009B0D65"/>
+    <w:rPr>
+      <w:rFonts w:asciiTheme="majorHAnsi" w:eastAsiaTheme="majorEastAsia" w:hAnsiTheme="majorHAnsi" w:cstheme="majorBidi"/>
+      <w:color w:val="2F5496" w:themeColor="accent1" w:themeShade="BF"/>
+      <w:sz w:val="26"/>
+      <w:szCs w:val="26"/>
     </w:rPr>
   </w:style>
 </w:styles>

</xml_diff>